<commit_message>
chỉnh sửa file word
</commit_message>
<xml_diff>
--- a/Hệ Thống Đặt Vé Xe Khách.docx
+++ b/Hệ Thống Đặt Vé Xe Khách.docx
@@ -946,8 +946,6 @@
           </wp:inline>
         </w:drawing>
       </w:r>
-      <w:bookmarkStart w:id="1" w:name="_GoBack"/>
-      <w:bookmarkEnd w:id="1"/>
     </w:p>
     <w:p>
       <w:pPr>
@@ -1725,7 +1723,28 @@
                 <w:sz w:val="28"/>
                 <w:szCs w:val="28"/>
               </w:rPr>
-              <w:t>Quản lý vé (Thêm, sửa, xóa)</w:t>
+              <w:t xml:space="preserve">Quản lý </w:t>
+            </w:r>
+            <w:r>
+              <w:rPr>
+                <w:rFonts w:hint="default" w:ascii="Times New Roman" w:hAnsi="Times New Roman" w:cs="Times New Roman"/>
+                <w:b/>
+                <w:bCs/>
+                <w:sz w:val="28"/>
+                <w:szCs w:val="28"/>
+                <w:lang w:val="en-US"/>
+              </w:rPr>
+              <w:t>khách hàng</w:t>
+            </w:r>
+            <w:r>
+              <w:rPr>
+                <w:rFonts w:ascii="Times New Roman" w:hAnsi="Times New Roman" w:cs="Times New Roman"/>
+                <w:b/>
+                <w:bCs/>
+                <w:sz w:val="28"/>
+                <w:szCs w:val="28"/>
+              </w:rPr>
+              <w:t xml:space="preserve"> (Thêm, sửa, xóa)</w:t>
             </w:r>
           </w:p>
         </w:tc>
@@ -5302,6 +5321,7 @@
     <w:p>
       <w:pPr>
         <w:pStyle w:val="8"/>
+        <w:spacing w:after="0" w:afterAutospacing="0"/>
         <w:ind w:left="-880" w:leftChars="-400"/>
         <w:rPr>
           <w:rFonts w:ascii="Times New Roman" w:hAnsi="Times New Roman" w:cs="Times New Roman"/>
@@ -5363,273 +5383,16 @@
     </w:p>
     <w:p>
       <w:pPr>
-        <w:pStyle w:val="6"/>
+        <w:pStyle w:val="8"/>
+        <w:spacing w:after="0" w:afterAutospacing="0"/>
         <w:ind w:left="-880" w:leftChars="-400"/>
-        <w:jc w:val="center"/>
         <w:rPr>
           <w:rFonts w:ascii="Times New Roman" w:hAnsi="Times New Roman" w:cs="Times New Roman"/>
           <w:b/>
-          <w:bCs/>
-        </w:rPr>
-      </w:pPr>
-      <w:r>
-        <w:rPr>
-          <w:rFonts w:ascii="Times New Roman" w:hAnsi="Times New Roman" w:cs="Times New Roman"/>
-          <w:b/>
-          <w:bCs/>
-        </w:rPr>
-        <w:t>Hình 2.4. Sequence Diagram cho chức năng Đăng Ký</w:t>
-      </w:r>
-    </w:p>
-    <w:p>
-      <w:pPr>
-        <w:rPr>
-          <w:rFonts w:ascii="Times New Roman" w:hAnsi="Times New Roman" w:cs="Times New Roman"/>
-        </w:rPr>
-      </w:pPr>
-    </w:p>
-    <w:p>
-      <w:pPr>
-        <w:rPr>
-          <w:rFonts w:ascii="Times New Roman" w:hAnsi="Times New Roman" w:cs="Times New Roman"/>
-        </w:rPr>
-      </w:pPr>
-    </w:p>
-    <w:p>
-      <w:pPr>
-        <w:rPr>
-          <w:rFonts w:ascii="Times New Roman" w:hAnsi="Times New Roman" w:cs="Times New Roman"/>
-        </w:rPr>
-      </w:pPr>
-    </w:p>
-    <w:p>
-      <w:pPr>
-        <w:rPr>
-          <w:rFonts w:ascii="Times New Roman" w:hAnsi="Times New Roman" w:cs="Times New Roman"/>
-        </w:rPr>
-      </w:pPr>
-    </w:p>
-    <w:p>
-      <w:pPr>
-        <w:rPr>
-          <w:rFonts w:ascii="Times New Roman" w:hAnsi="Times New Roman" w:cs="Times New Roman"/>
-        </w:rPr>
-      </w:pPr>
-    </w:p>
-    <w:p>
-      <w:pPr>
-        <w:pStyle w:val="8"/>
-        <w:numPr>
-          <w:ilvl w:val="1"/>
-          <w:numId w:val="3"/>
-        </w:numPr>
-        <w:rPr>
-          <w:rFonts w:ascii="Times New Roman" w:hAnsi="Times New Roman" w:cs="Times New Roman"/>
-          <w:b/>
-          <w:sz w:val="28"/>
-          <w:szCs w:val="28"/>
-        </w:rPr>
-      </w:pPr>
-      <w:r>
-        <w:rPr>
-          <w:rFonts w:ascii="Times New Roman" w:hAnsi="Times New Roman" w:cs="Times New Roman"/>
-          <w:b/>
-          <w:sz w:val="28"/>
-          <w:szCs w:val="28"/>
-        </w:rPr>
-        <w:t xml:space="preserve"> Database Đăng ký.</w:t>
-      </w:r>
-    </w:p>
-    <w:p>
-      <w:pPr>
-        <w:pStyle w:val="8"/>
-        <w:ind w:left="0"/>
-        <w:rPr>
-          <w:rFonts w:ascii="Times New Roman" w:hAnsi="Times New Roman" w:cs="Times New Roman"/>
-          <w:b/>
-          <w:sz w:val="28"/>
-          <w:szCs w:val="28"/>
-        </w:rPr>
-      </w:pPr>
-      <w:r>
-        <w:rPr>
-          <w:rFonts w:ascii="Times New Roman" w:hAnsi="Times New Roman" w:cs="Times New Roman"/>
-          <w:b/>
-          <w:sz w:val="28"/>
-          <w:szCs w:val="28"/>
-        </w:rPr>
-        <w:drawing>
-          <wp:inline distT="0" distB="0" distL="114300" distR="114300">
-            <wp:extent cx="5264785" cy="2303145"/>
-            <wp:effectExtent l="19050" t="19050" r="19685" b="24765"/>
-            <wp:docPr id="3" name="Picture 3" descr="DataBaseRegister"/>
-            <wp:cNvGraphicFramePr>
-              <a:graphicFrameLocks xmlns:a="http://schemas.openxmlformats.org/drawingml/2006/main" noChangeAspect="1"/>
-            </wp:cNvGraphicFramePr>
-            <a:graphic xmlns:a="http://schemas.openxmlformats.org/drawingml/2006/main">
-              <a:graphicData uri="http://schemas.openxmlformats.org/drawingml/2006/picture">
-                <pic:pic xmlns:pic="http://schemas.openxmlformats.org/drawingml/2006/picture">
-                  <pic:nvPicPr>
-                    <pic:cNvPr id="3" name="Picture 3" descr="DataBaseRegister"/>
-                    <pic:cNvPicPr>
-                      <a:picLocks noChangeAspect="1"/>
-                    </pic:cNvPicPr>
-                  </pic:nvPicPr>
-                  <pic:blipFill>
-                    <a:blip r:embed="rId14"/>
-                    <a:stretch>
-                      <a:fillRect/>
-                    </a:stretch>
-                  </pic:blipFill>
-                  <pic:spPr>
-                    <a:xfrm>
-                      <a:off x="0" y="0"/>
-                      <a:ext cx="5264785" cy="2303145"/>
-                    </a:xfrm>
-                    <a:prstGeom prst="rect">
-                      <a:avLst/>
-                    </a:prstGeom>
-                    <a:ln w="19050">
-                      <a:solidFill>
-                        <a:schemeClr val="tx1"/>
-                      </a:solidFill>
-                    </a:ln>
-                  </pic:spPr>
-                </pic:pic>
-              </a:graphicData>
-            </a:graphic>
-          </wp:inline>
-        </w:drawing>
-      </w:r>
-    </w:p>
-    <w:p>
-      <w:pPr>
-        <w:pStyle w:val="6"/>
-        <w:jc w:val="center"/>
-        <w:rPr>
-          <w:rFonts w:ascii="Times New Roman" w:hAnsi="Times New Roman" w:cs="Times New Roman"/>
-          <w:b/>
-          <w:bCs/>
-          <w:i w:val="0"/>
-          <w:iCs w:val="0"/>
-          <w:sz w:val="28"/>
-          <w:szCs w:val="28"/>
-        </w:rPr>
-      </w:pPr>
-      <w:r>
-        <w:rPr>
-          <w:rFonts w:ascii="Times New Roman" w:hAnsi="Times New Roman" w:cs="Times New Roman"/>
-          <w:b/>
-          <w:bCs/>
-        </w:rPr>
-        <w:t>Hình 2.5. DataBase Diagram cho chức năng Đăng Ký</w:t>
-      </w:r>
-    </w:p>
-    <w:p>
-      <w:pPr>
-        <w:pStyle w:val="8"/>
-        <w:ind w:left="360"/>
-        <w:rPr>
-          <w:rFonts w:ascii="Times New Roman" w:hAnsi="Times New Roman" w:cs="Times New Roman"/>
-          <w:b/>
-          <w:sz w:val="28"/>
-          <w:szCs w:val="28"/>
-        </w:rPr>
-      </w:pPr>
-      <w:r>
-        <w:rPr>
-          <w:rFonts w:ascii="Times New Roman" w:hAnsi="Times New Roman" w:cs="Times New Roman"/>
-          <w:b/>
-          <w:sz w:val="28"/>
-          <w:szCs w:val="28"/>
-        </w:rPr>
-        <w:t>1.6 Class diagram Đăng ký</w:t>
-      </w:r>
-    </w:p>
-    <w:p>
-      <w:pPr>
-        <w:jc w:val="center"/>
-        <w:rPr>
-          <w:rFonts w:ascii="Times New Roman" w:hAnsi="Times New Roman" w:cs="Times New Roman"/>
-          <w:sz w:val="28"/>
-          <w:szCs w:val="28"/>
-          <w:lang w:eastAsia="vi-VN"/>
-        </w:rPr>
-      </w:pPr>
-      <w:r>
-        <w:rPr>
-          <w:rFonts w:ascii="Times New Roman" w:hAnsi="Times New Roman" w:cs="Times New Roman"/>
-          <w:sz w:val="28"/>
-          <w:szCs w:val="28"/>
-          <w:lang w:eastAsia="vi-VN"/>
-        </w:rPr>
-        <w:drawing>
-          <wp:inline distT="0" distB="0" distL="114300" distR="114300">
-            <wp:extent cx="4563745" cy="4603750"/>
-            <wp:effectExtent l="19050" t="19050" r="27305" b="25400"/>
-            <wp:docPr id="6" name="Picture 6" descr="ClassDiagramRegister"/>
-            <wp:cNvGraphicFramePr>
-              <a:graphicFrameLocks xmlns:a="http://schemas.openxmlformats.org/drawingml/2006/main" noChangeAspect="1"/>
-            </wp:cNvGraphicFramePr>
-            <a:graphic xmlns:a="http://schemas.openxmlformats.org/drawingml/2006/main">
-              <a:graphicData uri="http://schemas.openxmlformats.org/drawingml/2006/picture">
-                <pic:pic xmlns:pic="http://schemas.openxmlformats.org/drawingml/2006/picture">
-                  <pic:nvPicPr>
-                    <pic:cNvPr id="6" name="Picture 6" descr="ClassDiagramRegister"/>
-                    <pic:cNvPicPr>
-                      <a:picLocks noChangeAspect="1"/>
-                    </pic:cNvPicPr>
-                  </pic:nvPicPr>
-                  <pic:blipFill>
-                    <a:blip r:embed="rId15"/>
-                    <a:stretch>
-                      <a:fillRect/>
-                    </a:stretch>
-                  </pic:blipFill>
-                  <pic:spPr>
-                    <a:xfrm>
-                      <a:off x="0" y="0"/>
-                      <a:ext cx="4563745" cy="4603750"/>
-                    </a:xfrm>
-                    <a:prstGeom prst="rect">
-                      <a:avLst/>
-                    </a:prstGeom>
-                    <a:ln w="19050">
-                      <a:solidFill>
-                        <a:schemeClr val="tx1"/>
-                      </a:solidFill>
-                    </a:ln>
-                  </pic:spPr>
-                </pic:pic>
-              </a:graphicData>
-            </a:graphic>
-          </wp:inline>
-        </w:drawing>
-      </w:r>
-    </w:p>
-    <w:p>
-      <w:pPr>
-        <w:pStyle w:val="6"/>
-        <w:jc w:val="center"/>
-        <w:rPr>
-          <w:rFonts w:ascii="Times New Roman" w:hAnsi="Times New Roman" w:cs="Times New Roman"/>
-          <w:b/>
-          <w:bCs/>
-          <w:i w:val="0"/>
-          <w:iCs w:val="0"/>
-          <w:sz w:val="28"/>
-          <w:szCs w:val="28"/>
-          <w:lang w:eastAsia="vi-VN"/>
-        </w:rPr>
-      </w:pPr>
-      <w:r>
-        <w:rPr>
-          <w:rFonts w:ascii="Times New Roman" w:hAnsi="Times New Roman" w:cs="Times New Roman"/>
-          <w:b/>
-          <w:bCs/>
-        </w:rPr>
-        <w:t>Hình 2.6. Class Diagram cho chức năng Đăng Ký</w:t>
-      </w:r>
+          <w:sz w:val="28"/>
+          <w:szCs w:val="28"/>
+        </w:rPr>
+      </w:pPr>
     </w:p>
     <w:p>
       <w:pPr>
@@ -5638,6 +5401,7 @@
           <w:ilvl w:val="3"/>
           <w:numId w:val="1"/>
         </w:numPr>
+        <w:spacing w:before="247" w:beforeLines="68" w:beforeAutospacing="0"/>
         <w:ind w:left="648"/>
         <w:rPr>
           <w:rFonts w:ascii="Times New Roman" w:hAnsi="Times New Roman" w:eastAsia="Arial" w:cs="Times New Roman"/>
@@ -6223,12 +5987,22 @@
             </w:pPr>
             <w:r>
               <w:rPr>
-                <w:rFonts w:ascii="Times New Roman" w:hAnsi="Times New Roman" w:eastAsia="Arial" w:cs="Times New Roman"/>
+                <w:rFonts w:hint="default" w:ascii="Times New Roman" w:hAnsi="Times New Roman" w:eastAsia="Arial" w:cs="Times New Roman"/>
                 <w:color w:val="000000"/>
                 <w:sz w:val="28"/>
                 <w:szCs w:val="28"/>
-              </w:rPr>
-              <w:t>Customer,</w:t>
+                <w:lang w:val="en-US"/>
+              </w:rPr>
+              <w:t>Khách hàng</w:t>
+            </w:r>
+            <w:r>
+              <w:rPr>
+                <w:rFonts w:ascii="Times New Roman" w:hAnsi="Times New Roman" w:eastAsia="Arial" w:cs="Times New Roman"/>
+                <w:color w:val="000000"/>
+                <w:sz w:val="28"/>
+                <w:szCs w:val="28"/>
+              </w:rPr>
+              <w:t>,</w:t>
             </w:r>
             <w:r>
               <w:rPr>
@@ -6429,6 +6203,12 @@
             <w:insideH w:val="single" w:color="000000" w:sz="4" w:space="0"/>
             <w:insideV w:val="single" w:color="000000" w:sz="4" w:space="0"/>
           </w:tblBorders>
+          <w:tblCellMar>
+            <w:top w:w="0" w:type="dxa"/>
+            <w:left w:w="115" w:type="dxa"/>
+            <w:bottom w:w="0" w:type="dxa"/>
+            <w:right w:w="115" w:type="dxa"/>
+          </w:tblCellMar>
         </w:tblPrEx>
         <w:tc>
           <w:tcPr>
@@ -7276,6 +7056,12 @@
             <w:insideH w:val="single" w:color="000000" w:sz="4" w:space="0"/>
             <w:insideV w:val="single" w:color="000000" w:sz="4" w:space="0"/>
           </w:tblBorders>
+          <w:tblCellMar>
+            <w:top w:w="0" w:type="dxa"/>
+            <w:left w:w="115" w:type="dxa"/>
+            <w:bottom w:w="0" w:type="dxa"/>
+            <w:right w:w="115" w:type="dxa"/>
+          </w:tblCellMar>
         </w:tblPrEx>
         <w:tc>
           <w:tcPr>
@@ -7410,50 +7196,6 @@
           <w:szCs w:val="28"/>
         </w:rPr>
       </w:pPr>
-    </w:p>
-    <w:p>
-      <w:pPr>
-        <w:spacing w:before="120" w:beforeLines="50" w:after="120" w:afterLines="50"/>
-        <w:rPr>
-          <w:rFonts w:ascii="Times New Roman" w:hAnsi="Times New Roman" w:eastAsia="Arial" w:cs="Times New Roman"/>
-          <w:b/>
-          <w:sz w:val="28"/>
-          <w:szCs w:val="28"/>
-        </w:rPr>
-      </w:pPr>
-    </w:p>
-    <w:p>
-      <w:pPr>
-        <w:spacing w:before="120" w:beforeLines="50" w:after="120" w:afterLines="50"/>
-        <w:rPr>
-          <w:rFonts w:ascii="Times New Roman" w:hAnsi="Times New Roman" w:eastAsia="Arial" w:cs="Times New Roman"/>
-          <w:b/>
-          <w:sz w:val="28"/>
-          <w:szCs w:val="28"/>
-        </w:rPr>
-      </w:pPr>
-    </w:p>
-    <w:p>
-      <w:pPr>
-        <w:spacing w:before="120" w:beforeLines="50" w:after="120" w:afterLines="50"/>
-        <w:rPr>
-          <w:rFonts w:ascii="Times New Roman" w:hAnsi="Times New Roman" w:eastAsia="Arial" w:cs="Times New Roman"/>
-          <w:b/>
-          <w:sz w:val="28"/>
-          <w:szCs w:val="28"/>
-        </w:rPr>
-      </w:pPr>
-    </w:p>
-    <w:p>
-      <w:pPr>
-        <w:spacing w:before="120" w:beforeLines="50" w:after="120" w:afterLines="50"/>
-        <w:rPr>
-          <w:rFonts w:ascii="Times New Roman" w:hAnsi="Times New Roman" w:eastAsia="Arial" w:cs="Times New Roman"/>
-          <w:b/>
-          <w:sz w:val="28"/>
-          <w:szCs w:val="28"/>
-        </w:rPr>
-      </w:pPr>
       <w:r>
         <w:rPr>
           <w:rFonts w:ascii="Times New Roman" w:hAnsi="Times New Roman" w:eastAsia="Arial" w:cs="Times New Roman"/>
@@ -7474,51 +7216,6 @@
           <w:szCs w:val="28"/>
         </w:rPr>
       </w:pPr>
-      <w:r>
-        <w:rPr>
-          <w:rFonts w:ascii="Times New Roman" w:hAnsi="Times New Roman" w:eastAsia="Arial" w:cs="Times New Roman"/>
-          <w:b/>
-          <w:sz w:val="28"/>
-          <w:szCs w:val="28"/>
-        </w:rPr>
-        <w:drawing>
-          <wp:inline distT="0" distB="0" distL="114300" distR="114300">
-            <wp:extent cx="5994400" cy="2940050"/>
-            <wp:effectExtent l="0" t="0" r="6350" b="0"/>
-            <wp:docPr id="1" name="Picture 1" descr="login admin"/>
-            <wp:cNvGraphicFramePr>
-              <a:graphicFrameLocks xmlns:a="http://schemas.openxmlformats.org/drawingml/2006/main" noChangeAspect="1"/>
-            </wp:cNvGraphicFramePr>
-            <a:graphic xmlns:a="http://schemas.openxmlformats.org/drawingml/2006/main">
-              <a:graphicData uri="http://schemas.openxmlformats.org/drawingml/2006/picture">
-                <pic:pic xmlns:pic="http://schemas.openxmlformats.org/drawingml/2006/picture">
-                  <pic:nvPicPr>
-                    <pic:cNvPr id="1" name="Picture 1" descr="login admin"/>
-                    <pic:cNvPicPr>
-                      <a:picLocks noChangeAspect="1"/>
-                    </pic:cNvPicPr>
-                  </pic:nvPicPr>
-                  <pic:blipFill>
-                    <a:blip r:embed="rId16"/>
-                    <a:stretch>
-                      <a:fillRect/>
-                    </a:stretch>
-                  </pic:blipFill>
-                  <pic:spPr>
-                    <a:xfrm>
-                      <a:off x="0" y="0"/>
-                      <a:ext cx="5994400" cy="2940050"/>
-                    </a:xfrm>
-                    <a:prstGeom prst="rect">
-                      <a:avLst/>
-                    </a:prstGeom>
-                  </pic:spPr>
-                </pic:pic>
-              </a:graphicData>
-            </a:graphic>
-          </wp:inline>
-        </w:drawing>
-      </w:r>
     </w:p>
     <w:p>
       <w:pPr>
@@ -7539,77 +7236,22 @@
       </w:pPr>
       <w:r>
         <w:rPr>
-          <w:rFonts w:ascii="Times New Roman" w:hAnsi="Times New Roman" w:eastAsia="Arial" w:cs="Times New Roman"/>
+          <w:rFonts w:hint="default" w:ascii="Times New Roman" w:hAnsi="Times New Roman" w:eastAsia="Arial" w:cs="Times New Roman"/>
           <w:b/>
           <w:bCs/>
           <w:color w:val="000000" w:themeColor="text1"/>
           <w:sz w:val="28"/>
           <w:szCs w:val="28"/>
+          <w:lang w:val="en-US"/>
           <w14:textFill>
             <w14:solidFill>
               <w14:schemeClr w14:val="tx1"/>
             </w14:solidFill>
           </w14:textFill>
         </w:rPr>
-        <w:t>Picture 1: Login of employee and admin.</w:t>
+        <w:t>Hình</w:t>
       </w:r>
-    </w:p>
-    <w:p>
-      <w:pPr>
-        <w:spacing w:after="0"/>
-        <w:rPr>
-          <w:rFonts w:ascii="Times New Roman" w:hAnsi="Times New Roman" w:eastAsia="Arial" w:cs="Times New Roman"/>
-          <w:b/>
-          <w:sz w:val="28"/>
-          <w:szCs w:val="28"/>
-        </w:rPr>
-      </w:pPr>
       <w:r>
-        <w:rPr>
-          <w:rFonts w:ascii="Times New Roman" w:hAnsi="Times New Roman" w:eastAsia="Arial" w:cs="Times New Roman"/>
-          <w:b/>
-          <w:sz w:val="28"/>
-          <w:szCs w:val="28"/>
-        </w:rPr>
-        <w:drawing>
-          <wp:inline distT="114300" distB="114300" distL="114300" distR="114300">
-            <wp:extent cx="2956560" cy="4216400"/>
-            <wp:effectExtent l="0" t="0" r="0" b="0"/>
-            <wp:docPr id="27" name="image80.png" descr="A screenshot of a phone&#10;&#10;Description automatically generated"/>
-            <wp:cNvGraphicFramePr/>
-            <a:graphic xmlns:a="http://schemas.openxmlformats.org/drawingml/2006/main">
-              <a:graphicData uri="http://schemas.openxmlformats.org/drawingml/2006/picture">
-                <pic:pic xmlns:pic="http://schemas.openxmlformats.org/drawingml/2006/picture">
-                  <pic:nvPicPr>
-                    <pic:cNvPr id="27" name="image80.png" descr="A screenshot of a phone&#10;&#10;Description automatically generated"/>
-                    <pic:cNvPicPr preferRelativeResize="0"/>
-                  </pic:nvPicPr>
-                  <pic:blipFill>
-                    <a:blip r:embed="rId17"/>
-                    <a:srcRect/>
-                    <a:stretch>
-                      <a:fillRect/>
-                    </a:stretch>
-                  </pic:blipFill>
-                  <pic:spPr>
-                    <a:xfrm>
-                      <a:off x="0" y="0"/>
-                      <a:ext cx="2956560" cy="4216400"/>
-                    </a:xfrm>
-                    <a:prstGeom prst="rect">
-                      <a:avLst/>
-                    </a:prstGeom>
-                  </pic:spPr>
-                </pic:pic>
-              </a:graphicData>
-            </a:graphic>
-          </wp:inline>
-        </w:drawing>
-      </w:r>
-    </w:p>
-    <w:p>
-      <w:pPr>
-        <w:pStyle w:val="6"/>
         <w:rPr>
           <w:rFonts w:ascii="Times New Roman" w:hAnsi="Times New Roman" w:eastAsia="Arial" w:cs="Times New Roman"/>
           <w:b/>
@@ -7623,7 +7265,8 @@
             </w14:solidFill>
           </w14:textFill>
         </w:rPr>
-      </w:pPr>
+        <w:t xml:space="preserve"> 1: </w:t>
+      </w:r>
       <w:r>
         <w:rPr>
           <w:rFonts w:ascii="Times New Roman" w:hAnsi="Times New Roman" w:eastAsia="Arial" w:cs="Times New Roman"/>
@@ -7632,13 +7275,47 @@
           <w:color w:val="000000" w:themeColor="text1"/>
           <w:sz w:val="28"/>
           <w:szCs w:val="28"/>
+          <w:lang w:val="en-US"/>
           <w14:textFill>
             <w14:solidFill>
               <w14:schemeClr w14:val="tx1"/>
             </w14:solidFill>
           </w14:textFill>
         </w:rPr>
-        <w:t>Picture 1: Login of customer</w:t>
+        <w:t>Đă</w:t>
+      </w:r>
+      <w:r>
+        <w:rPr>
+          <w:rFonts w:hint="default" w:ascii="Times New Roman" w:hAnsi="Times New Roman" w:eastAsia="Arial" w:cs="Times New Roman"/>
+          <w:b/>
+          <w:bCs/>
+          <w:color w:val="000000" w:themeColor="text1"/>
+          <w:sz w:val="28"/>
+          <w:szCs w:val="28"/>
+          <w:lang w:val="en-US"/>
+          <w14:textFill>
+            <w14:solidFill>
+              <w14:schemeClr w14:val="tx1"/>
+            </w14:solidFill>
+          </w14:textFill>
+        </w:rPr>
+        <w:t>ng nhập của khách hàng và</w:t>
+      </w:r>
+      <w:r>
+        <w:rPr>
+          <w:rFonts w:ascii="Times New Roman" w:hAnsi="Times New Roman" w:eastAsia="Arial" w:cs="Times New Roman"/>
+          <w:b/>
+          <w:bCs/>
+          <w:color w:val="000000" w:themeColor="text1"/>
+          <w:sz w:val="28"/>
+          <w:szCs w:val="28"/>
+          <w14:textFill>
+            <w14:solidFill>
+              <w14:schemeClr w14:val="tx1"/>
+            </w14:solidFill>
+          </w14:textFill>
+        </w:rPr>
+        <w:t xml:space="preserve"> admin.</w:t>
       </w:r>
     </w:p>
     <w:p>
@@ -7697,7 +7374,7 @@
                     </pic:cNvPicPr>
                   </pic:nvPicPr>
                   <pic:blipFill>
-                    <a:blip r:embed="rId18"/>
+                    <a:blip r:embed="rId14"/>
                     <a:stretch>
                       <a:fillRect/>
                     </a:stretch>
@@ -7779,7 +7456,7 @@
                     </pic:cNvPicPr>
                   </pic:nvPicPr>
                   <pic:blipFill>
-                    <a:blip r:embed="rId19"/>
+                    <a:blip r:embed="rId15"/>
                     <a:stretch>
                       <a:fillRect/>
                     </a:stretch>
@@ -7826,12 +7503,7 @@
     </w:p>
     <w:p>
       <w:pPr>
-        <w:pStyle w:val="8"/>
-        <w:numPr>
-          <w:ilvl w:val="1"/>
-          <w:numId w:val="6"/>
-        </w:numPr>
-        <w:spacing w:before="120" w:beforeLines="50" w:after="120" w:afterLines="50"/>
+        <w:spacing w:after="120" w:afterLines="50"/>
         <w:rPr>
           <w:rFonts w:ascii="Times New Roman" w:hAnsi="Times New Roman" w:eastAsia="Arial" w:cs="Times New Roman"/>
           <w:b/>
@@ -7839,178 +7511,15 @@
           <w:szCs w:val="28"/>
         </w:rPr>
       </w:pPr>
-      <w:r>
-        <w:rPr>
-          <w:rFonts w:ascii="Times New Roman" w:hAnsi="Times New Roman" w:eastAsia="Arial" w:cs="Times New Roman"/>
-          <w:b/>
-          <w:sz w:val="28"/>
-          <w:szCs w:val="28"/>
-        </w:rPr>
-        <w:t xml:space="preserve"> Database Đăng nhập:</w:t>
-      </w:r>
     </w:p>
     <w:p>
       <w:pPr>
-        <w:spacing w:after="120" w:afterLines="50"/>
-        <w:rPr>
-          <w:rFonts w:ascii="Times New Roman" w:hAnsi="Times New Roman" w:eastAsia="Arial" w:cs="Times New Roman"/>
-          <w:b/>
-          <w:sz w:val="28"/>
-          <w:szCs w:val="28"/>
-        </w:rPr>
-      </w:pPr>
-      <w:r>
-        <w:rPr>
-          <w:rFonts w:ascii="Times New Roman" w:hAnsi="Times New Roman" w:eastAsia="Arial" w:cs="Times New Roman"/>
-          <w:b/>
-          <w:sz w:val="28"/>
-          <w:szCs w:val="28"/>
-        </w:rPr>
-        <w:drawing>
-          <wp:inline distT="0" distB="0" distL="114300" distR="114300">
-            <wp:extent cx="3819525" cy="2200275"/>
-            <wp:effectExtent l="0" t="0" r="3175" b="9525"/>
-            <wp:docPr id="30" name="Picture 30" descr="Untitled Diagram.drawio (10)"/>
-            <wp:cNvGraphicFramePr>
-              <a:graphicFrameLocks xmlns:a="http://schemas.openxmlformats.org/drawingml/2006/main" noChangeAspect="1"/>
-            </wp:cNvGraphicFramePr>
-            <a:graphic xmlns:a="http://schemas.openxmlformats.org/drawingml/2006/main">
-              <a:graphicData uri="http://schemas.openxmlformats.org/drawingml/2006/picture">
-                <pic:pic xmlns:pic="http://schemas.openxmlformats.org/drawingml/2006/picture">
-                  <pic:nvPicPr>
-                    <pic:cNvPr id="30" name="Picture 30" descr="Untitled Diagram.drawio (10)"/>
-                    <pic:cNvPicPr>
-                      <a:picLocks noChangeAspect="1"/>
-                    </pic:cNvPicPr>
-                  </pic:nvPicPr>
-                  <pic:blipFill>
-                    <a:blip r:embed="rId20"/>
-                    <a:stretch>
-                      <a:fillRect/>
-                    </a:stretch>
-                  </pic:blipFill>
-                  <pic:spPr>
-                    <a:xfrm>
-                      <a:off x="0" y="0"/>
-                      <a:ext cx="3819525" cy="2200275"/>
-                    </a:xfrm>
-                    <a:prstGeom prst="rect">
-                      <a:avLst/>
-                    </a:prstGeom>
-                  </pic:spPr>
-                </pic:pic>
-              </a:graphicData>
-            </a:graphic>
-          </wp:inline>
-        </w:drawing>
-      </w:r>
-    </w:p>
-    <w:p>
-      <w:pPr>
-        <w:spacing w:after="120" w:afterLines="50"/>
-        <w:rPr>
-          <w:rFonts w:ascii="Times New Roman" w:hAnsi="Times New Roman" w:eastAsia="Arial" w:cs="Times New Roman"/>
-          <w:b/>
-          <w:sz w:val="28"/>
-          <w:szCs w:val="28"/>
-        </w:rPr>
-      </w:pPr>
-      <w:r>
-        <w:rPr>
-          <w:rFonts w:ascii="Times New Roman" w:hAnsi="Times New Roman" w:eastAsia="Arial" w:cs="Times New Roman"/>
-          <w:b/>
-          <w:sz w:val="28"/>
-          <w:szCs w:val="28"/>
-        </w:rPr>
-        <w:t xml:space="preserve">  2.6 Class diagram Đăng nhập:</w:t>
-      </w:r>
-    </w:p>
-    <w:p>
-      <w:pPr>
-        <w:spacing w:after="120" w:afterLines="50"/>
-        <w:rPr>
-          <w:rFonts w:ascii="Times New Roman" w:hAnsi="Times New Roman" w:eastAsia="Arial" w:cs="Times New Roman"/>
-          <w:b/>
-          <w:sz w:val="28"/>
-          <w:szCs w:val="28"/>
-        </w:rPr>
-      </w:pPr>
-      <w:r>
-        <w:rPr>
-          <w:rFonts w:ascii="Times New Roman" w:hAnsi="Times New Roman" w:eastAsia="Arial" w:cs="Times New Roman"/>
-          <w:b/>
-          <w:sz w:val="28"/>
-          <w:szCs w:val="28"/>
-        </w:rPr>
-        <w:drawing>
-          <wp:inline distT="0" distB="0" distL="114300" distR="114300">
-            <wp:extent cx="6296660" cy="2290445"/>
-            <wp:effectExtent l="0" t="0" r="2540" b="8255"/>
-            <wp:docPr id="31" name="Picture 31" descr="Untitled Diagram.drawio (9)"/>
-            <wp:cNvGraphicFramePr>
-              <a:graphicFrameLocks xmlns:a="http://schemas.openxmlformats.org/drawingml/2006/main" noChangeAspect="1"/>
-            </wp:cNvGraphicFramePr>
-            <a:graphic xmlns:a="http://schemas.openxmlformats.org/drawingml/2006/main">
-              <a:graphicData uri="http://schemas.openxmlformats.org/drawingml/2006/picture">
-                <pic:pic xmlns:pic="http://schemas.openxmlformats.org/drawingml/2006/picture">
-                  <pic:nvPicPr>
-                    <pic:cNvPr id="31" name="Picture 31" descr="Untitled Diagram.drawio (9)"/>
-                    <pic:cNvPicPr>
-                      <a:picLocks noChangeAspect="1"/>
-                    </pic:cNvPicPr>
-                  </pic:nvPicPr>
-                  <pic:blipFill>
-                    <a:blip r:embed="rId21"/>
-                    <a:stretch>
-                      <a:fillRect/>
-                    </a:stretch>
-                  </pic:blipFill>
-                  <pic:spPr>
-                    <a:xfrm>
-                      <a:off x="0" y="0"/>
-                      <a:ext cx="6296660" cy="2290445"/>
-                    </a:xfrm>
-                    <a:prstGeom prst="rect">
-                      <a:avLst/>
-                    </a:prstGeom>
-                  </pic:spPr>
-                </pic:pic>
-              </a:graphicData>
-            </a:graphic>
-          </wp:inline>
-        </w:drawing>
-      </w:r>
-    </w:p>
-    <w:p>
-      <w:pPr>
-        <w:pStyle w:val="8"/>
-        <w:rPr>
-          <w:rFonts w:ascii="Times New Roman" w:hAnsi="Times New Roman" w:eastAsia="Arial" w:cs="Times New Roman"/>
-          <w:b/>
-          <w:sz w:val="28"/>
-          <w:szCs w:val="28"/>
-        </w:rPr>
-      </w:pPr>
-    </w:p>
-    <w:p>
-      <w:pPr>
-        <w:pStyle w:val="8"/>
-        <w:rPr>
-          <w:rFonts w:ascii="Times New Roman" w:hAnsi="Times New Roman" w:eastAsia="Arial" w:cs="Times New Roman"/>
-          <w:b/>
-          <w:sz w:val="28"/>
-          <w:szCs w:val="28"/>
-        </w:rPr>
-      </w:pPr>
-    </w:p>
-    <w:p>
-      <w:pPr>
-        <w:pStyle w:val="8"/>
         <w:numPr>
           <w:ilvl w:val="3"/>
           <w:numId w:val="1"/>
         </w:numPr>
-        <w:ind w:left="648"/>
+        <w:spacing w:after="120" w:afterLines="50"/>
+        <w:ind w:left="648" w:leftChars="0" w:hanging="360" w:firstLineChars="0"/>
         <w:rPr>
           <w:rFonts w:ascii="Times New Roman" w:hAnsi="Times New Roman" w:eastAsia="Arial" w:cs="Times New Roman"/>
           <w:b/>
@@ -10187,6 +9696,25 @@
       <w:pPr>
         <w:pStyle w:val="8"/>
         <w:numPr>
+          <w:numId w:val="0"/>
+        </w:numPr>
+        <w:tabs>
+          <w:tab w:val="left" w:pos="1930"/>
+        </w:tabs>
+        <w:spacing w:before="120" w:beforeLines="50"/>
+        <w:ind w:left="360" w:leftChars="0"/>
+        <w:rPr>
+          <w:rFonts w:ascii="Times New Roman" w:hAnsi="Times New Roman" w:eastAsia="Arial" w:cs="Times New Roman"/>
+          <w:b/>
+          <w:sz w:val="28"/>
+          <w:szCs w:val="28"/>
+        </w:rPr>
+      </w:pPr>
+    </w:p>
+    <w:p>
+      <w:pPr>
+        <w:pStyle w:val="8"/>
+        <w:numPr>
           <w:ilvl w:val="1"/>
           <w:numId w:val="7"/>
         </w:numPr>
@@ -10248,7 +9776,7 @@
                     </pic:cNvPicPr>
                   </pic:nvPicPr>
                   <pic:blipFill>
-                    <a:blip r:embed="rId22">
+                    <a:blip r:embed="rId16">
                       <a:extLst>
                         <a:ext uri="{28A0092B-C50C-407E-A947-70E740481C1C}">
                           <a14:useLocalDpi xmlns:a14="http://schemas.microsoft.com/office/drawing/2010/main" val="0"/>
@@ -10291,48 +9819,6 @@
     </w:p>
     <w:p>
       <w:pPr>
-        <w:tabs>
-          <w:tab w:val="left" w:pos="1930"/>
-        </w:tabs>
-        <w:spacing w:before="120" w:beforeLines="50"/>
-        <w:rPr>
-          <w:rFonts w:ascii="Times New Roman" w:hAnsi="Times New Roman" w:eastAsia="Arial" w:cs="Times New Roman"/>
-          <w:b/>
-          <w:sz w:val="28"/>
-          <w:szCs w:val="28"/>
-        </w:rPr>
-      </w:pPr>
-    </w:p>
-    <w:p>
-      <w:pPr>
-        <w:tabs>
-          <w:tab w:val="left" w:pos="1930"/>
-        </w:tabs>
-        <w:spacing w:before="120" w:beforeLines="50"/>
-        <w:rPr>
-          <w:rFonts w:ascii="Times New Roman" w:hAnsi="Times New Roman" w:eastAsia="Arial" w:cs="Times New Roman"/>
-          <w:b/>
-          <w:sz w:val="28"/>
-          <w:szCs w:val="28"/>
-        </w:rPr>
-      </w:pPr>
-    </w:p>
-    <w:p>
-      <w:pPr>
-        <w:tabs>
-          <w:tab w:val="left" w:pos="1930"/>
-        </w:tabs>
-        <w:spacing w:before="120" w:beforeLines="50"/>
-        <w:rPr>
-          <w:rFonts w:ascii="Times New Roman" w:hAnsi="Times New Roman" w:eastAsia="Arial" w:cs="Times New Roman"/>
-          <w:b/>
-          <w:sz w:val="28"/>
-          <w:szCs w:val="28"/>
-        </w:rPr>
-      </w:pPr>
-    </w:p>
-    <w:p>
-      <w:pPr>
         <w:numPr>
           <w:ilvl w:val="1"/>
           <w:numId w:val="7"/>
@@ -10396,7 +9882,7 @@
                     </pic:cNvPicPr>
                   </pic:nvPicPr>
                   <pic:blipFill>
-                    <a:blip r:embed="rId23">
+                    <a:blip r:embed="rId17">
                       <a:extLst>
                         <a:ext uri="{28A0092B-C50C-407E-A947-70E740481C1C}">
                           <a14:useLocalDpi xmlns:a14="http://schemas.microsoft.com/office/drawing/2010/main" val="0"/>
@@ -10411,183 +9897,6 @@
                     <a:xfrm>
                       <a:off x="0" y="0"/>
                       <a:ext cx="5574030" cy="3326765"/>
-                    </a:xfrm>
-                    <a:prstGeom prst="rect">
-                      <a:avLst/>
-                    </a:prstGeom>
-                  </pic:spPr>
-                </pic:pic>
-              </a:graphicData>
-            </a:graphic>
-          </wp:inline>
-        </w:drawing>
-      </w:r>
-    </w:p>
-    <w:p>
-      <w:pPr>
-        <w:pStyle w:val="8"/>
-        <w:numPr>
-          <w:ilvl w:val="1"/>
-          <w:numId w:val="7"/>
-        </w:numPr>
-        <w:tabs>
-          <w:tab w:val="left" w:pos="1930"/>
-        </w:tabs>
-        <w:spacing w:before="120" w:beforeLines="50"/>
-        <w:rPr>
-          <w:rFonts w:ascii="Times New Roman" w:hAnsi="Times New Roman" w:eastAsia="Arial" w:cs="Times New Roman"/>
-          <w:b/>
-          <w:sz w:val="28"/>
-          <w:szCs w:val="28"/>
-        </w:rPr>
-      </w:pPr>
-      <w:r>
-        <w:rPr>
-          <w:rFonts w:ascii="Times New Roman" w:hAnsi="Times New Roman" w:eastAsia="Arial" w:cs="Times New Roman"/>
-          <w:b/>
-          <w:sz w:val="28"/>
-          <w:szCs w:val="28"/>
-        </w:rPr>
-        <w:t xml:space="preserve"> Database</w:t>
-      </w:r>
-    </w:p>
-    <w:p>
-      <w:pPr>
-        <w:tabs>
-          <w:tab w:val="left" w:pos="1930"/>
-        </w:tabs>
-        <w:spacing w:before="120" w:beforeLines="50"/>
-        <w:rPr>
-          <w:rFonts w:ascii="Times New Roman" w:hAnsi="Times New Roman" w:eastAsia="Arial" w:cs="Times New Roman"/>
-          <w:b/>
-          <w:sz w:val="28"/>
-          <w:szCs w:val="28"/>
-        </w:rPr>
-      </w:pPr>
-      <w:r>
-        <w:rPr>
-          <w:rFonts w:ascii="Times New Roman" w:hAnsi="Times New Roman" w:eastAsia="Times New Roman" w:cs="Times New Roman"/>
-          <w:sz w:val="28"/>
-          <w:szCs w:val="28"/>
-        </w:rPr>
-        <w:drawing>
-          <wp:inline distT="0" distB="0" distL="0" distR="0">
-            <wp:extent cx="5141595" cy="4080510"/>
-            <wp:effectExtent l="0" t="0" r="1905" b="8890"/>
-            <wp:docPr id="32" name="Picture 32" descr="Diagram&#10;&#10;Description automatically generated"/>
-            <wp:cNvGraphicFramePr>
-              <a:graphicFrameLocks xmlns:a="http://schemas.openxmlformats.org/drawingml/2006/main" noChangeAspect="1"/>
-            </wp:cNvGraphicFramePr>
-            <a:graphic xmlns:a="http://schemas.openxmlformats.org/drawingml/2006/main">
-              <a:graphicData uri="http://schemas.openxmlformats.org/drawingml/2006/picture">
-                <pic:pic xmlns:pic="http://schemas.openxmlformats.org/drawingml/2006/picture">
-                  <pic:nvPicPr>
-                    <pic:cNvPr id="32" name="Picture 32" descr="Diagram&#10;&#10;Description automatically generated"/>
-                    <pic:cNvPicPr>
-                      <a:picLocks noChangeAspect="1"/>
-                    </pic:cNvPicPr>
-                  </pic:nvPicPr>
-                  <pic:blipFill>
-                    <a:blip r:embed="rId24">
-                      <a:extLst>
-                        <a:ext uri="{28A0092B-C50C-407E-A947-70E740481C1C}">
-                          <a14:useLocalDpi xmlns:a14="http://schemas.microsoft.com/office/drawing/2010/main" val="0"/>
-                        </a:ext>
-                      </a:extLst>
-                    </a:blip>
-                    <a:stretch>
-                      <a:fillRect/>
-                    </a:stretch>
-                  </pic:blipFill>
-                  <pic:spPr>
-                    <a:xfrm>
-                      <a:off x="0" y="0"/>
-                      <a:ext cx="5141595" cy="4080510"/>
-                    </a:xfrm>
-                    <a:prstGeom prst="rect">
-                      <a:avLst/>
-                    </a:prstGeom>
-                  </pic:spPr>
-                </pic:pic>
-              </a:graphicData>
-            </a:graphic>
-          </wp:inline>
-        </w:drawing>
-      </w:r>
-    </w:p>
-    <w:p>
-      <w:pPr>
-        <w:numPr>
-          <w:ilvl w:val="1"/>
-          <w:numId w:val="7"/>
-        </w:numPr>
-        <w:tabs>
-          <w:tab w:val="left" w:pos="1930"/>
-        </w:tabs>
-        <w:spacing w:before="120" w:beforeLines="50"/>
-        <w:ind w:left="660" w:leftChars="300"/>
-        <w:rPr>
-          <w:rFonts w:ascii="Times New Roman" w:hAnsi="Times New Roman" w:eastAsia="Arial" w:cs="Times New Roman"/>
-          <w:b/>
-          <w:sz w:val="28"/>
-          <w:szCs w:val="28"/>
-        </w:rPr>
-      </w:pPr>
-      <w:r>
-        <w:rPr>
-          <w:rFonts w:ascii="Times New Roman" w:hAnsi="Times New Roman" w:eastAsia="Arial" w:cs="Times New Roman"/>
-          <w:b/>
-          <w:sz w:val="28"/>
-          <w:szCs w:val="28"/>
-        </w:rPr>
-        <w:t xml:space="preserve"> Class Diagram</w:t>
-      </w:r>
-    </w:p>
-    <w:p>
-      <w:pPr>
-        <w:tabs>
-          <w:tab w:val="left" w:pos="1930"/>
-        </w:tabs>
-        <w:rPr>
-          <w:rFonts w:ascii="Times New Roman" w:hAnsi="Times New Roman" w:eastAsia="Arial" w:cs="Times New Roman"/>
-          <w:b/>
-          <w:sz w:val="28"/>
-          <w:szCs w:val="28"/>
-        </w:rPr>
-      </w:pPr>
-      <w:r>
-        <w:rPr>
-          <w:rFonts w:ascii="Times New Roman" w:hAnsi="Times New Roman" w:eastAsia="Times New Roman" w:cs="Times New Roman"/>
-          <w:sz w:val="28"/>
-          <w:szCs w:val="28"/>
-        </w:rPr>
-        <w:drawing>
-          <wp:inline distT="0" distB="0" distL="114300" distR="114300">
-            <wp:extent cx="5494020" cy="3392805"/>
-            <wp:effectExtent l="0" t="0" r="5080" b="0"/>
-            <wp:docPr id="101" name="Picture 101" descr="ClassDiagram1"/>
-            <wp:cNvGraphicFramePr>
-              <a:graphicFrameLocks xmlns:a="http://schemas.openxmlformats.org/drawingml/2006/main" noChangeAspect="1"/>
-            </wp:cNvGraphicFramePr>
-            <a:graphic xmlns:a="http://schemas.openxmlformats.org/drawingml/2006/main">
-              <a:graphicData uri="http://schemas.openxmlformats.org/drawingml/2006/picture">
-                <pic:pic xmlns:pic="http://schemas.openxmlformats.org/drawingml/2006/picture">
-                  <pic:nvPicPr>
-                    <pic:cNvPr id="101" name="Picture 101" descr="ClassDiagram1"/>
-                    <pic:cNvPicPr>
-                      <a:picLocks noChangeAspect="1"/>
-                    </pic:cNvPicPr>
-                  </pic:nvPicPr>
-                  <pic:blipFill>
-                    <a:blip r:embed="rId25"/>
-                    <a:stretch>
-                      <a:fillRect/>
-                    </a:stretch>
-                  </pic:blipFill>
-                  <pic:spPr>
-                    <a:xfrm>
-                      <a:off x="0" y="0"/>
-                      <a:ext cx="5494020" cy="3392805"/>
                     </a:xfrm>
                     <a:prstGeom prst="rect">
                       <a:avLst/>
@@ -14091,7 +13400,7 @@
                     </pic:cNvPicPr>
                   </pic:nvPicPr>
                   <pic:blipFill>
-                    <a:blip r:embed="rId26" cstate="print">
+                    <a:blip r:embed="rId18" cstate="print">
                       <a:extLst>
                         <a:ext uri="{28A0092B-C50C-407E-A947-70E740481C1C}">
                           <a14:useLocalDpi xmlns:a14="http://schemas.microsoft.com/office/drawing/2010/main" val="0"/>
@@ -14180,7 +13489,7 @@
                     </pic:cNvPicPr>
                   </pic:nvPicPr>
                   <pic:blipFill>
-                    <a:blip r:embed="rId27" cstate="print">
+                    <a:blip r:embed="rId19" cstate="print">
                       <a:extLst>
                         <a:ext uri="{28A0092B-C50C-407E-A947-70E740481C1C}">
                           <a14:useLocalDpi xmlns:a14="http://schemas.microsoft.com/office/drawing/2010/main" val="0"/>
@@ -14217,300 +13526,6 @@
         <w:keepNext/>
         <w:rPr>
           <w:rFonts w:ascii="Times New Roman" w:hAnsi="Times New Roman" w:cs="Times New Roman"/>
-          <w:sz w:val="28"/>
-          <w:szCs w:val="28"/>
-        </w:rPr>
-      </w:pPr>
-    </w:p>
-    <w:p>
-      <w:pPr>
-        <w:keepNext/>
-        <w:rPr>
-          <w:rFonts w:ascii="Times New Roman" w:hAnsi="Times New Roman" w:cs="Times New Roman"/>
-          <w:sz w:val="28"/>
-          <w:szCs w:val="28"/>
-        </w:rPr>
-      </w:pPr>
-    </w:p>
-    <w:p>
-      <w:pPr>
-        <w:keepNext/>
-        <w:rPr>
-          <w:rFonts w:ascii="Times New Roman" w:hAnsi="Times New Roman" w:cs="Times New Roman"/>
-          <w:sz w:val="28"/>
-          <w:szCs w:val="28"/>
-        </w:rPr>
-      </w:pPr>
-    </w:p>
-    <w:p>
-      <w:pPr>
-        <w:keepNext/>
-        <w:rPr>
-          <w:rFonts w:ascii="Times New Roman" w:hAnsi="Times New Roman" w:cs="Times New Roman"/>
-          <w:sz w:val="28"/>
-          <w:szCs w:val="28"/>
-        </w:rPr>
-      </w:pPr>
-    </w:p>
-    <w:p>
-      <w:pPr>
-        <w:keepNext/>
-        <w:rPr>
-          <w:rFonts w:ascii="Times New Roman" w:hAnsi="Times New Roman" w:cs="Times New Roman"/>
-          <w:sz w:val="28"/>
-          <w:szCs w:val="28"/>
-        </w:rPr>
-      </w:pPr>
-    </w:p>
-    <w:p>
-      <w:pPr>
-        <w:keepNext/>
-        <w:rPr>
-          <w:rFonts w:ascii="Times New Roman" w:hAnsi="Times New Roman" w:cs="Times New Roman"/>
-          <w:sz w:val="28"/>
-          <w:szCs w:val="28"/>
-        </w:rPr>
-      </w:pPr>
-    </w:p>
-    <w:p>
-      <w:pPr>
-        <w:keepNext/>
-        <w:rPr>
-          <w:rFonts w:ascii="Times New Roman" w:hAnsi="Times New Roman" w:cs="Times New Roman"/>
-          <w:sz w:val="28"/>
-          <w:szCs w:val="28"/>
-        </w:rPr>
-      </w:pPr>
-    </w:p>
-    <w:p>
-      <w:pPr>
-        <w:keepNext/>
-        <w:rPr>
-          <w:rFonts w:ascii="Times New Roman" w:hAnsi="Times New Roman" w:cs="Times New Roman"/>
-          <w:sz w:val="28"/>
-          <w:szCs w:val="28"/>
-        </w:rPr>
-      </w:pPr>
-    </w:p>
-    <w:p>
-      <w:pPr>
-        <w:keepNext/>
-        <w:rPr>
-          <w:rFonts w:ascii="Times New Roman" w:hAnsi="Times New Roman" w:cs="Times New Roman"/>
-          <w:sz w:val="28"/>
-          <w:szCs w:val="28"/>
-        </w:rPr>
-      </w:pPr>
-    </w:p>
-    <w:p>
-      <w:pPr>
-        <w:numPr>
-          <w:ilvl w:val="1"/>
-          <w:numId w:val="8"/>
-        </w:numPr>
-        <w:ind w:left="880"/>
-        <w:rPr>
-          <w:rFonts w:ascii="Times New Roman" w:hAnsi="Times New Roman" w:eastAsia="Arial" w:cs="Times New Roman"/>
-          <w:b/>
-          <w:sz w:val="28"/>
-          <w:szCs w:val="28"/>
-        </w:rPr>
-      </w:pPr>
-      <w:r>
-        <w:rPr>
-          <w:rFonts w:ascii="Times New Roman" w:hAnsi="Times New Roman" w:eastAsia="Arial" w:cs="Times New Roman"/>
-          <w:b/>
-          <w:sz w:val="28"/>
-          <w:szCs w:val="28"/>
-        </w:rPr>
-        <w:t>Database</w:t>
-      </w:r>
-    </w:p>
-    <w:p>
-      <w:pPr>
-        <w:keepNext/>
-        <w:rPr>
-          <w:rFonts w:ascii="Times New Roman" w:hAnsi="Times New Roman" w:cs="Times New Roman"/>
-          <w:sz w:val="28"/>
-          <w:szCs w:val="28"/>
-        </w:rPr>
-      </w:pPr>
-      <w:r>
-        <w:rPr>
-          <w:rFonts w:ascii="Times New Roman" w:hAnsi="Times New Roman" w:cs="Times New Roman"/>
-          <w:sz w:val="28"/>
-          <w:szCs w:val="28"/>
-        </w:rPr>
-        <w:drawing>
-          <wp:inline distT="0" distB="0" distL="0" distR="0">
-            <wp:extent cx="5888990" cy="4314825"/>
-            <wp:effectExtent l="0" t="0" r="3810" b="3175"/>
-            <wp:docPr id="34" name="Picture 34" descr="C:\Users\84981\Desktop\ticketAgain\erdPay200.png"/>
-            <wp:cNvGraphicFramePr>
-              <a:graphicFrameLocks xmlns:a="http://schemas.openxmlformats.org/drawingml/2006/main" noChangeAspect="1"/>
-            </wp:cNvGraphicFramePr>
-            <a:graphic xmlns:a="http://schemas.openxmlformats.org/drawingml/2006/main">
-              <a:graphicData uri="http://schemas.openxmlformats.org/drawingml/2006/picture">
-                <pic:pic xmlns:pic="http://schemas.openxmlformats.org/drawingml/2006/picture">
-                  <pic:nvPicPr>
-                    <pic:cNvPr id="34" name="Picture 34" descr="C:\Users\84981\Desktop\ticketAgain\erdPay200.png"/>
-                    <pic:cNvPicPr>
-                      <a:picLocks noChangeAspect="1" noChangeArrowheads="1"/>
-                    </pic:cNvPicPr>
-                  </pic:nvPicPr>
-                  <pic:blipFill>
-                    <a:blip r:embed="rId28" cstate="print">
-                      <a:extLst>
-                        <a:ext uri="{28A0092B-C50C-407E-A947-70E740481C1C}">
-                          <a14:useLocalDpi xmlns:a14="http://schemas.microsoft.com/office/drawing/2010/main" val="0"/>
-                        </a:ext>
-                      </a:extLst>
-                    </a:blip>
-                    <a:srcRect/>
-                    <a:stretch>
-                      <a:fillRect/>
-                    </a:stretch>
-                  </pic:blipFill>
-                  <pic:spPr>
-                    <a:xfrm>
-                      <a:off x="0" y="0"/>
-                      <a:ext cx="5888990" cy="4315058"/>
-                    </a:xfrm>
-                    <a:prstGeom prst="rect">
-                      <a:avLst/>
-                    </a:prstGeom>
-                    <a:noFill/>
-                    <a:ln>
-                      <a:noFill/>
-                    </a:ln>
-                  </pic:spPr>
-                </pic:pic>
-              </a:graphicData>
-            </a:graphic>
-          </wp:inline>
-        </w:drawing>
-      </w:r>
-    </w:p>
-    <w:p>
-      <w:pPr>
-        <w:numPr>
-          <w:ilvl w:val="1"/>
-          <w:numId w:val="8"/>
-        </w:numPr>
-        <w:ind w:left="880"/>
-        <w:rPr>
-          <w:rFonts w:ascii="Times New Roman" w:hAnsi="Times New Roman" w:eastAsia="Arial" w:cs="Times New Roman"/>
-          <w:b/>
-          <w:sz w:val="28"/>
-          <w:szCs w:val="28"/>
-        </w:rPr>
-      </w:pPr>
-      <w:r>
-        <w:rPr>
-          <w:rFonts w:ascii="Times New Roman" w:hAnsi="Times New Roman" w:eastAsia="Arial" w:cs="Times New Roman"/>
-          <w:b/>
-          <w:sz w:val="28"/>
-          <w:szCs w:val="28"/>
-        </w:rPr>
-        <w:t>Class Diagram</w:t>
-      </w:r>
-    </w:p>
-    <w:p>
-      <w:pPr>
-        <w:spacing w:after="0"/>
-        <w:jc w:val="center"/>
-        <w:rPr>
-          <w:rFonts w:ascii="Times New Roman" w:hAnsi="Times New Roman" w:eastAsia="Arial" w:cs="Times New Roman"/>
-          <w:b/>
-          <w:sz w:val="28"/>
-          <w:szCs w:val="28"/>
-        </w:rPr>
-      </w:pPr>
-      <w:r>
-        <w:rPr>
-          <w:rFonts w:ascii="Times New Roman" w:hAnsi="Times New Roman" w:cs="Times New Roman"/>
-          <w:sz w:val="28"/>
-          <w:szCs w:val="28"/>
-        </w:rPr>
-        <w:drawing>
-          <wp:inline distT="0" distB="0" distL="0" distR="0">
-            <wp:extent cx="5888990" cy="5589270"/>
-            <wp:effectExtent l="0" t="0" r="3810" b="11430"/>
-            <wp:docPr id="68" name="Picture 68" descr="C:\Users\84981\Desktop\ticketAgain\classPay200.png"/>
-            <wp:cNvGraphicFramePr>
-              <a:graphicFrameLocks xmlns:a="http://schemas.openxmlformats.org/drawingml/2006/main" noChangeAspect="1"/>
-            </wp:cNvGraphicFramePr>
-            <a:graphic xmlns:a="http://schemas.openxmlformats.org/drawingml/2006/main">
-              <a:graphicData uri="http://schemas.openxmlformats.org/drawingml/2006/picture">
-                <pic:pic xmlns:pic="http://schemas.openxmlformats.org/drawingml/2006/picture">
-                  <pic:nvPicPr>
-                    <pic:cNvPr id="68" name="Picture 68" descr="C:\Users\84981\Desktop\ticketAgain\classPay200.png"/>
-                    <pic:cNvPicPr>
-                      <a:picLocks noChangeAspect="1" noChangeArrowheads="1"/>
-                    </pic:cNvPicPr>
-                  </pic:nvPicPr>
-                  <pic:blipFill>
-                    <a:blip r:embed="rId29" cstate="print">
-                      <a:extLst>
-                        <a:ext uri="{28A0092B-C50C-407E-A947-70E740481C1C}">
-                          <a14:useLocalDpi xmlns:a14="http://schemas.microsoft.com/office/drawing/2010/main" val="0"/>
-                        </a:ext>
-                      </a:extLst>
-                    </a:blip>
-                    <a:srcRect/>
-                    <a:stretch>
-                      <a:fillRect/>
-                    </a:stretch>
-                  </pic:blipFill>
-                  <pic:spPr>
-                    <a:xfrm>
-                      <a:off x="0" y="0"/>
-                      <a:ext cx="5888990" cy="5589277"/>
-                    </a:xfrm>
-                    <a:prstGeom prst="rect">
-                      <a:avLst/>
-                    </a:prstGeom>
-                    <a:noFill/>
-                    <a:ln>
-                      <a:noFill/>
-                    </a:ln>
-                  </pic:spPr>
-                </pic:pic>
-              </a:graphicData>
-            </a:graphic>
-          </wp:inline>
-        </w:drawing>
-      </w:r>
-    </w:p>
-    <w:p>
-      <w:pPr>
-        <w:pStyle w:val="8"/>
-        <w:ind w:left="648"/>
-        <w:rPr>
-          <w:rFonts w:ascii="Times New Roman" w:hAnsi="Times New Roman" w:eastAsia="Arial" w:cs="Times New Roman"/>
-          <w:b/>
-          <w:sz w:val="28"/>
-          <w:szCs w:val="28"/>
-        </w:rPr>
-      </w:pPr>
-    </w:p>
-    <w:p>
-      <w:pPr>
-        <w:rPr>
-          <w:rFonts w:ascii="Times New Roman" w:hAnsi="Times New Roman" w:eastAsia="Arial" w:cs="Times New Roman"/>
-          <w:b/>
-          <w:sz w:val="28"/>
-          <w:szCs w:val="28"/>
-        </w:rPr>
-      </w:pPr>
-    </w:p>
-    <w:p>
-      <w:pPr>
-        <w:pStyle w:val="8"/>
-        <w:ind w:left="648"/>
-        <w:rPr>
-          <w:rFonts w:ascii="Times New Roman" w:hAnsi="Times New Roman" w:eastAsia="Arial" w:cs="Times New Roman"/>
-          <w:b/>
           <w:sz w:val="28"/>
           <w:szCs w:val="28"/>
         </w:rPr>
@@ -14895,20 +13910,29 @@
             <w:pPr>
               <w:spacing w:after="0" w:line="240" w:lineRule="auto"/>
               <w:rPr>
+                <w:rFonts w:hint="default" w:ascii="Times New Roman" w:hAnsi="Times New Roman" w:eastAsia="Arial" w:cs="Times New Roman"/>
+                <w:sz w:val="28"/>
+                <w:szCs w:val="28"/>
+                <w:lang w:val="en-US"/>
+              </w:rPr>
+            </w:pPr>
+            <w:r>
+              <w:rPr>
                 <w:rFonts w:ascii="Times New Roman" w:hAnsi="Times New Roman" w:eastAsia="Arial" w:cs="Times New Roman"/>
                 <w:sz w:val="28"/>
                 <w:szCs w:val="28"/>
                 <w:lang w:val="vi-VN"/>
               </w:rPr>
-            </w:pPr>
-            <w:r>
-              <w:rPr>
-                <w:rFonts w:ascii="Times New Roman" w:hAnsi="Times New Roman" w:eastAsia="Arial" w:cs="Times New Roman"/>
-                <w:sz w:val="28"/>
-                <w:szCs w:val="28"/>
-                <w:lang w:val="vi-VN"/>
-              </w:rPr>
-              <w:t>Nguyễn Hữu Vinh</w:t>
+              <w:t>Nguy</w:t>
+            </w:r>
+            <w:r>
+              <w:rPr>
+                <w:rFonts w:hint="default" w:ascii="Times New Roman" w:hAnsi="Times New Roman" w:eastAsia="Arial" w:cs="Times New Roman"/>
+                <w:sz w:val="28"/>
+                <w:szCs w:val="28"/>
+                <w:lang w:val="en-US"/>
+              </w:rPr>
+              <w:t>en Huu Vinh</w:t>
             </w:r>
           </w:p>
         </w:tc>
@@ -15233,7 +14257,7 @@
                     </pic:cNvPicPr>
                   </pic:nvPicPr>
                   <pic:blipFill>
-                    <a:blip r:embed="rId30"/>
+                    <a:blip r:embed="rId20"/>
                     <a:stretch>
                       <a:fillRect/>
                     </a:stretch>
@@ -17072,12 +16096,6 @@
             <w:insideH w:val="single" w:color="000000" w:sz="4" w:space="0"/>
             <w:insideV w:val="single" w:color="000000" w:sz="4" w:space="0"/>
           </w:tblBorders>
-          <w:tblCellMar>
-            <w:top w:w="0" w:type="dxa"/>
-            <w:left w:w="115" w:type="dxa"/>
-            <w:bottom w:w="0" w:type="dxa"/>
-            <w:right w:w="115" w:type="dxa"/>
-          </w:tblCellMar>
         </w:tblPrEx>
         <w:trPr>
           <w:trHeight w:val="300" w:hRule="atLeast"/>
@@ -17746,7 +16764,7 @@
                     </pic:cNvPicPr>
                   </pic:nvPicPr>
                   <pic:blipFill>
-                    <a:blip r:embed="rId31"/>
+                    <a:blip r:embed="rId21"/>
                     <a:stretch>
                       <a:fillRect/>
                     </a:stretch>
@@ -19277,96 +18295,6 @@
         </w:tc>
       </w:tr>
     </w:tbl>
-    <w:p>
-      <w:pPr>
-        <w:rPr>
-          <w:rFonts w:ascii="Times New Roman" w:hAnsi="Times New Roman" w:eastAsia="Arial" w:cs="Times New Roman"/>
-          <w:b/>
-          <w:sz w:val="28"/>
-          <w:szCs w:val="28"/>
-        </w:rPr>
-      </w:pPr>
-    </w:p>
-    <w:p>
-      <w:pPr>
-        <w:rPr>
-          <w:rFonts w:ascii="Times New Roman" w:hAnsi="Times New Roman" w:eastAsia="Arial" w:cs="Times New Roman"/>
-          <w:b/>
-          <w:sz w:val="28"/>
-          <w:szCs w:val="28"/>
-        </w:rPr>
-      </w:pPr>
-    </w:p>
-    <w:p>
-      <w:pPr>
-        <w:rPr>
-          <w:rFonts w:ascii="Times New Roman" w:hAnsi="Times New Roman" w:eastAsia="Arial" w:cs="Times New Roman"/>
-          <w:b/>
-          <w:sz w:val="28"/>
-          <w:szCs w:val="28"/>
-        </w:rPr>
-      </w:pPr>
-    </w:p>
-    <w:p>
-      <w:pPr>
-        <w:rPr>
-          <w:rFonts w:ascii="Times New Roman" w:hAnsi="Times New Roman" w:eastAsia="Arial" w:cs="Times New Roman"/>
-          <w:b/>
-          <w:sz w:val="28"/>
-          <w:szCs w:val="28"/>
-        </w:rPr>
-      </w:pPr>
-    </w:p>
-    <w:p>
-      <w:pPr>
-        <w:rPr>
-          <w:rFonts w:ascii="Times New Roman" w:hAnsi="Times New Roman" w:eastAsia="Arial" w:cs="Times New Roman"/>
-          <w:b/>
-          <w:sz w:val="28"/>
-          <w:szCs w:val="28"/>
-        </w:rPr>
-      </w:pPr>
-    </w:p>
-    <w:p>
-      <w:pPr>
-        <w:rPr>
-          <w:rFonts w:ascii="Times New Roman" w:hAnsi="Times New Roman" w:eastAsia="Arial" w:cs="Times New Roman"/>
-          <w:b/>
-          <w:sz w:val="28"/>
-          <w:szCs w:val="28"/>
-        </w:rPr>
-      </w:pPr>
-    </w:p>
-    <w:p>
-      <w:pPr>
-        <w:rPr>
-          <w:rFonts w:ascii="Times New Roman" w:hAnsi="Times New Roman" w:eastAsia="Arial" w:cs="Times New Roman"/>
-          <w:b/>
-          <w:sz w:val="28"/>
-          <w:szCs w:val="28"/>
-        </w:rPr>
-      </w:pPr>
-    </w:p>
-    <w:p>
-      <w:pPr>
-        <w:rPr>
-          <w:rFonts w:ascii="Times New Roman" w:hAnsi="Times New Roman" w:eastAsia="Arial" w:cs="Times New Roman"/>
-          <w:b/>
-          <w:sz w:val="28"/>
-          <w:szCs w:val="28"/>
-        </w:rPr>
-      </w:pPr>
-    </w:p>
-    <w:p>
-      <w:pPr>
-        <w:rPr>
-          <w:rFonts w:ascii="Times New Roman" w:hAnsi="Times New Roman" w:eastAsia="Arial" w:cs="Times New Roman"/>
-          <w:b/>
-          <w:sz w:val="28"/>
-          <w:szCs w:val="28"/>
-        </w:rPr>
-      </w:pPr>
-    </w:p>
     <w:p>
       <w:pPr>
         <w:rPr>
@@ -19772,6 +18700,18 @@
           <w:szCs w:val="28"/>
         </w:rPr>
       </w:pPr>
+    </w:p>
+    <w:p>
+      <w:pPr>
+        <w:pStyle w:val="8"/>
+        <w:ind w:left="360"/>
+        <w:rPr>
+          <w:rFonts w:ascii="Times New Roman" w:hAnsi="Times New Roman" w:cs="Times New Roman"/>
+          <w:b/>
+          <w:sz w:val="28"/>
+          <w:szCs w:val="28"/>
+        </w:rPr>
+      </w:pPr>
       <w:r>
         <w:rPr>
           <w:rFonts w:ascii="Times New Roman" w:hAnsi="Times New Roman" w:cs="Times New Roman"/>
@@ -19790,16 +18730,6 @@
         </w:rPr>
         <w:t>Tìm kiếm chuyến đi</w:t>
       </w:r>
-    </w:p>
-    <w:p>
-      <w:pPr>
-        <w:rPr>
-          <w:rFonts w:ascii="Times New Roman" w:hAnsi="Times New Roman" w:cs="Times New Roman"/>
-          <w:b/>
-          <w:sz w:val="28"/>
-          <w:szCs w:val="28"/>
-        </w:rPr>
-      </w:pPr>
     </w:p>
     <w:p>
       <w:pPr>
@@ -19840,7 +18770,7 @@
                     </pic:cNvPicPr>
                   </pic:nvPicPr>
                   <pic:blipFill>
-                    <a:blip r:embed="rId32" cstate="print">
+                    <a:blip r:embed="rId22" cstate="print">
                       <a:extLst>
                         <a:ext uri="{28A0092B-C50C-407E-A947-70E740481C1C}">
                           <a14:useLocalDpi xmlns:a14="http://schemas.microsoft.com/office/drawing/2010/main" val="0"/>
@@ -22089,86 +21019,6 @@
     </w:p>
     <w:p>
       <w:pPr>
-        <w:pStyle w:val="3"/>
-        <w:numPr>
-          <w:ilvl w:val="0"/>
-          <w:numId w:val="11"/>
-        </w:numPr>
-        <w:tabs>
-          <w:tab w:val="clear" w:pos="425"/>
-        </w:tabs>
-        <w:ind w:left="865" w:firstLine="0"/>
-        <w:rPr>
-          <w:rFonts w:ascii="Times New Roman" w:hAnsi="Times New Roman" w:cs="Times New Roman"/>
-          <w:sz w:val="26"/>
-          <w:szCs w:val="26"/>
-        </w:rPr>
-      </w:pPr>
-      <w:r>
-        <w:rPr>
-          <w:rFonts w:ascii="Times New Roman" w:hAnsi="Times New Roman" w:cs="Times New Roman"/>
-          <w:sz w:val="26"/>
-          <w:szCs w:val="26"/>
-        </w:rPr>
-        <w:t>Prototype Tìm kiếm chuyến đi 1 chiều.</w:t>
-      </w:r>
-      <w:r>
-        <w:rPr>
-          <w:rFonts w:ascii="Times New Roman" w:hAnsi="Times New Roman" w:cs="Times New Roman"/>
-        </w:rPr>
-        <w:t xml:space="preserve">     </w:t>
-      </w:r>
-      <w:r>
-        <w:rPr>
-          <w:rFonts w:ascii="Times New Roman" w:hAnsi="Times New Roman" w:cs="Times New Roman"/>
-        </w:rPr>
-        <w:tab/>
-      </w:r>
-      <w:r>
-        <w:rPr>
-          <w:rFonts w:ascii="Times New Roman" w:hAnsi="Times New Roman" w:cs="Times New Roman"/>
-        </w:rPr>
-        <w:t xml:space="preserve"> </w:t>
-      </w:r>
-    </w:p>
-    <w:p>
-      <w:pPr>
-        <w:ind w:left="660" w:leftChars="300"/>
-        <w:rPr>
-          <w:rFonts w:ascii="Times New Roman" w:hAnsi="Times New Roman" w:cs="Times New Roman"/>
-        </w:rPr>
-      </w:pPr>
-    </w:p>
-    <w:p>
-      <w:pPr>
-        <w:pStyle w:val="3"/>
-        <w:numPr>
-          <w:ilvl w:val="0"/>
-          <w:numId w:val="11"/>
-        </w:numPr>
-        <w:tabs>
-          <w:tab w:val="clear" w:pos="425"/>
-        </w:tabs>
-        <w:ind w:left="865" w:firstLine="0"/>
-        <w:rPr>
-          <w:rFonts w:ascii="Times New Roman" w:hAnsi="Times New Roman" w:cs="Times New Roman"/>
-          <w:sz w:val="26"/>
-          <w:szCs w:val="26"/>
-        </w:rPr>
-      </w:pPr>
-      <w:bookmarkStart w:id="0" w:name="_heading=h.c5kqfb1uqhw6" w:colFirst="0" w:colLast="0"/>
-      <w:bookmarkEnd w:id="0"/>
-      <w:r>
-        <w:rPr>
-          <w:rFonts w:ascii="Times New Roman" w:hAnsi="Times New Roman" w:cs="Times New Roman"/>
-          <w:sz w:val="26"/>
-          <w:szCs w:val="26"/>
-        </w:rPr>
-        <w:t>Prototype Tìm kiếm chuyến đi khứ hồi.</w:t>
-      </w:r>
-    </w:p>
-    <w:p>
-      <w:pPr>
         <w:tabs>
           <w:tab w:val="left" w:pos="1930"/>
         </w:tabs>
@@ -22182,56 +21032,6 @@
         </w:rPr>
         <w:t xml:space="preserve"> </w:t>
       </w:r>
-    </w:p>
-    <w:p>
-      <w:pPr>
-        <w:tabs>
-          <w:tab w:val="left" w:pos="1930"/>
-        </w:tabs>
-        <w:rPr>
-          <w:rFonts w:ascii="Times New Roman" w:hAnsi="Times New Roman" w:cs="Times New Roman"/>
-        </w:rPr>
-      </w:pPr>
-    </w:p>
-    <w:p>
-      <w:pPr>
-        <w:tabs>
-          <w:tab w:val="left" w:pos="1930"/>
-        </w:tabs>
-        <w:rPr>
-          <w:rFonts w:ascii="Times New Roman" w:hAnsi="Times New Roman" w:cs="Times New Roman"/>
-        </w:rPr>
-      </w:pPr>
-    </w:p>
-    <w:p>
-      <w:pPr>
-        <w:tabs>
-          <w:tab w:val="left" w:pos="1930"/>
-        </w:tabs>
-        <w:rPr>
-          <w:rFonts w:ascii="Times New Roman" w:hAnsi="Times New Roman" w:cs="Times New Roman"/>
-        </w:rPr>
-      </w:pPr>
-    </w:p>
-    <w:p>
-      <w:pPr>
-        <w:tabs>
-          <w:tab w:val="left" w:pos="1930"/>
-        </w:tabs>
-        <w:rPr>
-          <w:rFonts w:ascii="Times New Roman" w:hAnsi="Times New Roman" w:cs="Times New Roman"/>
-        </w:rPr>
-      </w:pPr>
-    </w:p>
-    <w:p>
-      <w:pPr>
-        <w:tabs>
-          <w:tab w:val="left" w:pos="1930"/>
-        </w:tabs>
-        <w:rPr>
-          <w:rFonts w:ascii="Times New Roman" w:hAnsi="Times New Roman" w:cs="Times New Roman"/>
-        </w:rPr>
-      </w:pPr>
     </w:p>
     <w:p>
       <w:pPr>
@@ -22292,7 +21092,7 @@
                     </pic:cNvPicPr>
                   </pic:nvPicPr>
                   <pic:blipFill>
-                    <a:blip r:embed="rId33" cstate="print">
+                    <a:blip r:embed="rId23" cstate="print">
                       <a:extLst>
                         <a:ext uri="{28A0092B-C50C-407E-A947-70E740481C1C}">
                           <a14:useLocalDpi xmlns:a14="http://schemas.microsoft.com/office/drawing/2010/main" val="0"/>
@@ -22352,577 +21152,7 @@
         <w:pStyle w:val="8"/>
         <w:ind w:left="360"/>
         <w:rPr>
-          <w:rFonts w:ascii="Times New Roman" w:hAnsi="Times New Roman" w:eastAsia="Arial" w:cs="Times New Roman"/>
-          <w:b/>
-          <w:sz w:val="28"/>
-          <w:szCs w:val="28"/>
-        </w:rPr>
-      </w:pPr>
-      <w:r>
-        <w:rPr>
-          <w:rFonts w:ascii="Times New Roman" w:hAnsi="Times New Roman" w:eastAsia="Arial" w:cs="Times New Roman"/>
-          <w:b/>
-          <w:sz w:val="28"/>
-          <w:szCs w:val="28"/>
-        </w:rPr>
-        <w:t>7.4 Sequence</w:t>
-      </w:r>
-    </w:p>
-    <w:p>
-      <w:pPr>
-        <w:pStyle w:val="8"/>
-        <w:ind w:left="360"/>
-        <w:rPr>
-          <w:rFonts w:ascii="Times New Roman" w:hAnsi="Times New Roman" w:eastAsia="Arial" w:cs="Times New Roman"/>
-          <w:b/>
-          <w:sz w:val="28"/>
-          <w:szCs w:val="28"/>
-        </w:rPr>
-      </w:pPr>
-    </w:p>
-    <w:p>
-      <w:pPr>
-        <w:pStyle w:val="8"/>
-        <w:ind w:left="0"/>
-        <w:rPr>
           <w:rFonts w:ascii="Times New Roman" w:hAnsi="Times New Roman" w:cs="Times New Roman"/>
-          <w:b/>
-          <w:sz w:val="28"/>
-          <w:szCs w:val="28"/>
-          <w:lang w:val="vi-VN" w:eastAsia="vi-VN"/>
-        </w:rPr>
-      </w:pPr>
-      <w:r>
-        <w:rPr>
-          <w:rFonts w:ascii="Times New Roman" w:hAnsi="Times New Roman" w:cs="Times New Roman"/>
-          <w:b/>
-          <w:sz w:val="28"/>
-          <w:szCs w:val="28"/>
-          <w:lang w:val="vi-VN" w:eastAsia="vi-VN"/>
-        </w:rPr>
-        <w:drawing>
-          <wp:inline distT="0" distB="0" distL="114300" distR="114300">
-            <wp:extent cx="5874385" cy="5417185"/>
-            <wp:effectExtent l="12700" t="12700" r="26035" b="26035"/>
-            <wp:docPr id="13" name="Picture 13" descr="SequenceDiagramForSearchTrip"/>
-            <wp:cNvGraphicFramePr>
-              <a:graphicFrameLocks xmlns:a="http://schemas.openxmlformats.org/drawingml/2006/main" noChangeAspect="1"/>
-            </wp:cNvGraphicFramePr>
-            <a:graphic xmlns:a="http://schemas.openxmlformats.org/drawingml/2006/main">
-              <a:graphicData uri="http://schemas.openxmlformats.org/drawingml/2006/picture">
-                <pic:pic xmlns:pic="http://schemas.openxmlformats.org/drawingml/2006/picture">
-                  <pic:nvPicPr>
-                    <pic:cNvPr id="13" name="Picture 13" descr="SequenceDiagramForSearchTrip"/>
-                    <pic:cNvPicPr>
-                      <a:picLocks noChangeAspect="1"/>
-                    </pic:cNvPicPr>
-                  </pic:nvPicPr>
-                  <pic:blipFill>
-                    <a:blip r:embed="rId34"/>
-                    <a:stretch>
-                      <a:fillRect/>
-                    </a:stretch>
-                  </pic:blipFill>
-                  <pic:spPr>
-                    <a:xfrm>
-                      <a:off x="0" y="0"/>
-                      <a:ext cx="5874385" cy="5417185"/>
-                    </a:xfrm>
-                    <a:prstGeom prst="rect">
-                      <a:avLst/>
-                    </a:prstGeom>
-                    <a:ln w="12700">
-                      <a:solidFill>
-                        <a:schemeClr val="tx1"/>
-                      </a:solidFill>
-                    </a:ln>
-                  </pic:spPr>
-                </pic:pic>
-              </a:graphicData>
-            </a:graphic>
-          </wp:inline>
-        </w:drawing>
-      </w:r>
-    </w:p>
-    <w:p>
-      <w:pPr>
-        <w:pStyle w:val="6"/>
-        <w:jc w:val="center"/>
-        <w:rPr>
-          <w:rFonts w:ascii="Times New Roman" w:hAnsi="Times New Roman" w:cs="Times New Roman"/>
-          <w:b/>
-          <w:bCs/>
-          <w:i w:val="0"/>
-          <w:iCs w:val="0"/>
-          <w:sz w:val="28"/>
-          <w:szCs w:val="28"/>
-          <w:lang w:eastAsia="vi-VN"/>
-        </w:rPr>
-      </w:pPr>
-      <w:r>
-        <w:rPr>
-          <w:rFonts w:ascii="Times New Roman" w:hAnsi="Times New Roman" w:cs="Times New Roman"/>
-          <w:b/>
-          <w:bCs/>
-        </w:rPr>
-        <w:t>Hình 1.4. Sequence Diagram Cho Chức Năng Tìm Kiếm Chuyến Đi</w:t>
-      </w:r>
-    </w:p>
-    <w:p>
-      <w:pPr>
-        <w:pStyle w:val="8"/>
-        <w:ind w:left="360"/>
-        <w:rPr>
-          <w:rFonts w:ascii="Times New Roman" w:hAnsi="Times New Roman" w:cs="Times New Roman"/>
-        </w:rPr>
-      </w:pPr>
-    </w:p>
-    <w:p>
-      <w:pPr>
-        <w:pStyle w:val="8"/>
-        <w:ind w:left="360"/>
-        <w:rPr>
-          <w:rFonts w:ascii="Times New Roman" w:hAnsi="Times New Roman" w:cs="Times New Roman"/>
-        </w:rPr>
-      </w:pPr>
-    </w:p>
-    <w:p>
-      <w:pPr>
-        <w:pStyle w:val="8"/>
-        <w:ind w:left="360"/>
-        <w:rPr>
-          <w:rFonts w:ascii="Times New Roman" w:hAnsi="Times New Roman" w:cs="Times New Roman"/>
-        </w:rPr>
-      </w:pPr>
-    </w:p>
-    <w:p>
-      <w:pPr>
-        <w:pStyle w:val="8"/>
-        <w:ind w:left="360"/>
-        <w:rPr>
-          <w:rFonts w:ascii="Times New Roman" w:hAnsi="Times New Roman" w:cs="Times New Roman"/>
-        </w:rPr>
-      </w:pPr>
-    </w:p>
-    <w:p>
-      <w:pPr>
-        <w:pStyle w:val="8"/>
-        <w:ind w:left="360"/>
-        <w:rPr>
-          <w:rFonts w:ascii="Times New Roman" w:hAnsi="Times New Roman" w:cs="Times New Roman"/>
-        </w:rPr>
-      </w:pPr>
-    </w:p>
-    <w:p>
-      <w:pPr>
-        <w:pStyle w:val="8"/>
-        <w:ind w:left="360"/>
-        <w:rPr>
-          <w:rFonts w:ascii="Times New Roman" w:hAnsi="Times New Roman" w:cs="Times New Roman"/>
-        </w:rPr>
-      </w:pPr>
-    </w:p>
-    <w:p>
-      <w:pPr>
-        <w:pStyle w:val="8"/>
-        <w:ind w:left="360"/>
-        <w:rPr>
-          <w:rFonts w:ascii="Times New Roman" w:hAnsi="Times New Roman" w:cs="Times New Roman"/>
-        </w:rPr>
-      </w:pPr>
-    </w:p>
-    <w:p>
-      <w:pPr>
-        <w:pStyle w:val="8"/>
-        <w:ind w:left="360"/>
-        <w:rPr>
-          <w:rFonts w:ascii="Times New Roman" w:hAnsi="Times New Roman" w:cs="Times New Roman"/>
-        </w:rPr>
-      </w:pPr>
-    </w:p>
-    <w:p>
-      <w:pPr>
-        <w:pStyle w:val="8"/>
-        <w:ind w:left="360"/>
-        <w:rPr>
-          <w:rFonts w:ascii="Times New Roman" w:hAnsi="Times New Roman" w:cs="Times New Roman"/>
-        </w:rPr>
-      </w:pPr>
-    </w:p>
-    <w:p>
-      <w:pPr>
-        <w:pStyle w:val="8"/>
-        <w:ind w:left="360"/>
-        <w:rPr>
-          <w:rFonts w:ascii="Times New Roman" w:hAnsi="Times New Roman" w:cs="Times New Roman"/>
-        </w:rPr>
-      </w:pPr>
-    </w:p>
-    <w:p>
-      <w:pPr>
-        <w:pStyle w:val="8"/>
-        <w:ind w:left="360"/>
-        <w:rPr>
-          <w:rFonts w:ascii="Times New Roman" w:hAnsi="Times New Roman" w:cs="Times New Roman"/>
-        </w:rPr>
-      </w:pPr>
-    </w:p>
-    <w:p>
-      <w:pPr>
-        <w:pStyle w:val="8"/>
-        <w:ind w:left="360"/>
-        <w:rPr>
-          <w:rFonts w:ascii="Times New Roman" w:hAnsi="Times New Roman" w:cs="Times New Roman"/>
-          <w:b/>
-          <w:bCs/>
-          <w:sz w:val="28"/>
-          <w:szCs w:val="28"/>
-        </w:rPr>
-      </w:pPr>
-      <w:r>
-        <w:rPr>
-          <w:rFonts w:ascii="Times New Roman" w:hAnsi="Times New Roman" w:cs="Times New Roman"/>
-          <w:b/>
-          <w:bCs/>
-          <w:sz w:val="28"/>
-          <w:szCs w:val="28"/>
-        </w:rPr>
-        <w:t>7.5 Database</w:t>
-      </w:r>
-    </w:p>
-    <w:p>
-      <w:pPr>
-        <w:pStyle w:val="8"/>
-        <w:ind w:left="360"/>
-        <w:rPr>
-          <w:rFonts w:ascii="Times New Roman" w:hAnsi="Times New Roman" w:cs="Times New Roman"/>
-          <w:b/>
-          <w:bCs/>
-          <w:sz w:val="28"/>
-          <w:szCs w:val="28"/>
-        </w:rPr>
-      </w:pPr>
-    </w:p>
-    <w:p>
-      <w:pPr>
-        <w:pStyle w:val="8"/>
-        <w:ind w:left="0"/>
-        <w:rPr>
-          <w:rFonts w:ascii="Times New Roman" w:hAnsi="Times New Roman" w:cs="Times New Roman"/>
-          <w:lang w:val="vi-VN" w:eastAsia="vi-VN"/>
-        </w:rPr>
-      </w:pPr>
-      <w:r>
-        <w:rPr>
-          <w:rFonts w:ascii="Times New Roman" w:hAnsi="Times New Roman" w:cs="Times New Roman"/>
-          <w:lang w:val="vi-VN" w:eastAsia="vi-VN"/>
-        </w:rPr>
-        <w:drawing>
-          <wp:inline distT="114300" distB="114300" distL="114300" distR="114300">
-            <wp:extent cx="5942965" cy="4210050"/>
-            <wp:effectExtent l="19050" t="19050" r="19685" b="19050"/>
-            <wp:docPr id="211" name="image63.jpg" descr="Diagram&#10;&#10;Description automatically generated"/>
-            <wp:cNvGraphicFramePr/>
-            <a:graphic xmlns:a="http://schemas.openxmlformats.org/drawingml/2006/main">
-              <a:graphicData uri="http://schemas.openxmlformats.org/drawingml/2006/picture">
-                <pic:pic xmlns:pic="http://schemas.openxmlformats.org/drawingml/2006/picture">
-                  <pic:nvPicPr>
-                    <pic:cNvPr id="211" name="image63.jpg" descr="Diagram&#10;&#10;Description automatically generated"/>
-                    <pic:cNvPicPr preferRelativeResize="0"/>
-                  </pic:nvPicPr>
-                  <pic:blipFill>
-                    <a:blip r:embed="rId35"/>
-                    <a:srcRect/>
-                    <a:stretch>
-                      <a:fillRect/>
-                    </a:stretch>
-                  </pic:blipFill>
-                  <pic:spPr>
-                    <a:xfrm>
-                      <a:off x="0" y="0"/>
-                      <a:ext cx="5945008" cy="4211497"/>
-                    </a:xfrm>
-                    <a:prstGeom prst="rect">
-                      <a:avLst/>
-                    </a:prstGeom>
-                    <a:ln w="12700">
-                      <a:solidFill>
-                        <a:srgbClr val="000000"/>
-                      </a:solidFill>
-                      <a:prstDash val="solid"/>
-                    </a:ln>
-                  </pic:spPr>
-                </pic:pic>
-              </a:graphicData>
-            </a:graphic>
-          </wp:inline>
-        </w:drawing>
-      </w:r>
-    </w:p>
-    <w:p>
-      <w:pPr>
-        <w:pStyle w:val="6"/>
-        <w:jc w:val="center"/>
-        <w:rPr>
-          <w:rFonts w:ascii="Times New Roman" w:hAnsi="Times New Roman" w:cs="Times New Roman"/>
-          <w:b/>
-          <w:bCs/>
-        </w:rPr>
-      </w:pPr>
-      <w:r>
-        <w:rPr>
-          <w:rFonts w:ascii="Times New Roman" w:hAnsi="Times New Roman" w:cs="Times New Roman"/>
-          <w:b/>
-          <w:bCs/>
-        </w:rPr>
-        <w:t>Hình 1.5.  DataBase Diagram cho chức nắng Tìm Kiếm Chuyến Đi</w:t>
-      </w:r>
-    </w:p>
-    <w:p/>
-    <w:p/>
-    <w:p/>
-    <w:p/>
-    <w:p/>
-    <w:p/>
-    <w:p/>
-    <w:p/>
-    <w:p/>
-    <w:p/>
-    <w:p/>
-    <w:p>
-      <w:pPr>
-        <w:pStyle w:val="8"/>
-        <w:ind w:left="0"/>
-        <w:rPr>
-          <w:rFonts w:ascii="Times New Roman" w:hAnsi="Times New Roman" w:cs="Times New Roman"/>
-          <w:b/>
-          <w:sz w:val="28"/>
-          <w:szCs w:val="28"/>
-        </w:rPr>
-      </w:pPr>
-      <w:r>
-        <w:rPr>
-          <w:rFonts w:ascii="Times New Roman" w:hAnsi="Times New Roman" w:cs="Times New Roman"/>
-          <w:b/>
-          <w:sz w:val="28"/>
-          <w:szCs w:val="28"/>
-        </w:rPr>
-        <w:t>7.6 Class diagram</w:t>
-      </w:r>
-    </w:p>
-    <w:p>
-      <w:pPr>
-        <w:pStyle w:val="8"/>
-        <w:ind w:left="0"/>
-        <w:rPr>
-          <w:rFonts w:ascii="Times New Roman" w:hAnsi="Times New Roman" w:cs="Times New Roman"/>
-          <w:b/>
-          <w:sz w:val="28"/>
-          <w:szCs w:val="28"/>
-        </w:rPr>
-      </w:pPr>
-    </w:p>
-    <w:p>
-      <w:pPr>
-        <w:rPr>
-          <w:rFonts w:ascii="Times New Roman" w:hAnsi="Times New Roman" w:cs="Times New Roman"/>
-          <w:sz w:val="28"/>
-          <w:szCs w:val="28"/>
-          <w:lang w:val="vi-VN" w:eastAsia="vi-VN"/>
-        </w:rPr>
-      </w:pPr>
-      <w:r>
-        <w:rPr>
-          <w:rFonts w:ascii="Times New Roman" w:hAnsi="Times New Roman" w:cs="Times New Roman"/>
-          <w:sz w:val="28"/>
-          <w:szCs w:val="28"/>
-          <w:lang w:val="vi-VN" w:eastAsia="vi-VN"/>
-        </w:rPr>
-        <w:drawing>
-          <wp:inline distT="0" distB="0" distL="114300" distR="114300">
-            <wp:extent cx="5876925" cy="3516630"/>
-            <wp:effectExtent l="12700" t="12700" r="23495" b="21590"/>
-            <wp:docPr id="14" name="Picture 14" descr="ClassDiagramForSystemBookingTicket-ClassDiagramForSearchTrip (1)"/>
-            <wp:cNvGraphicFramePr>
-              <a:graphicFrameLocks xmlns:a="http://schemas.openxmlformats.org/drawingml/2006/main" noChangeAspect="1"/>
-            </wp:cNvGraphicFramePr>
-            <a:graphic xmlns:a="http://schemas.openxmlformats.org/drawingml/2006/main">
-              <a:graphicData uri="http://schemas.openxmlformats.org/drawingml/2006/picture">
-                <pic:pic xmlns:pic="http://schemas.openxmlformats.org/drawingml/2006/picture">
-                  <pic:nvPicPr>
-                    <pic:cNvPr id="14" name="Picture 14" descr="ClassDiagramForSystemBookingTicket-ClassDiagramForSearchTrip (1)"/>
-                    <pic:cNvPicPr>
-                      <a:picLocks noChangeAspect="1"/>
-                    </pic:cNvPicPr>
-                  </pic:nvPicPr>
-                  <pic:blipFill>
-                    <a:blip r:embed="rId36"/>
-                    <a:stretch>
-                      <a:fillRect/>
-                    </a:stretch>
-                  </pic:blipFill>
-                  <pic:spPr>
-                    <a:xfrm>
-                      <a:off x="0" y="0"/>
-                      <a:ext cx="5876925" cy="3516630"/>
-                    </a:xfrm>
-                    <a:prstGeom prst="rect">
-                      <a:avLst/>
-                    </a:prstGeom>
-                    <a:ln w="12700">
-                      <a:solidFill>
-                        <a:schemeClr val="tx1"/>
-                      </a:solidFill>
-                    </a:ln>
-                  </pic:spPr>
-                </pic:pic>
-              </a:graphicData>
-            </a:graphic>
-          </wp:inline>
-        </w:drawing>
-      </w:r>
-    </w:p>
-    <w:p>
-      <w:pPr>
-        <w:pStyle w:val="6"/>
-        <w:jc w:val="center"/>
-        <w:rPr>
-          <w:rFonts w:ascii="Times New Roman" w:hAnsi="Times New Roman" w:cs="Times New Roman"/>
-          <w:b/>
-          <w:bCs/>
-          <w:i w:val="0"/>
-          <w:iCs w:val="0"/>
-          <w:sz w:val="28"/>
-          <w:szCs w:val="28"/>
-          <w:lang w:eastAsia="vi-VN"/>
-        </w:rPr>
-      </w:pPr>
-      <w:r>
-        <w:rPr>
-          <w:rFonts w:ascii="Times New Roman" w:hAnsi="Times New Roman" w:cs="Times New Roman"/>
-          <w:b/>
-          <w:bCs/>
-        </w:rPr>
-        <w:t>Hình 1.6. Class Diagram cho chức năng Tìm Kiếm chuyến đi</w:t>
-      </w:r>
-    </w:p>
-    <w:p>
-      <w:pPr>
-        <w:rPr>
-          <w:rFonts w:ascii="Times New Roman" w:hAnsi="Times New Roman" w:cs="Times New Roman"/>
-          <w:sz w:val="28"/>
-          <w:szCs w:val="28"/>
-          <w:lang w:val="vi-VN" w:eastAsia="vi-VN"/>
-        </w:rPr>
-      </w:pPr>
-    </w:p>
-    <w:p>
-      <w:pPr>
-        <w:rPr>
-          <w:rFonts w:ascii="Times New Roman" w:hAnsi="Times New Roman" w:cs="Times New Roman"/>
-          <w:sz w:val="28"/>
-          <w:szCs w:val="28"/>
-          <w:lang w:val="vi-VN" w:eastAsia="vi-VN"/>
-        </w:rPr>
-      </w:pPr>
-    </w:p>
-    <w:p>
-      <w:pPr>
-        <w:rPr>
-          <w:rFonts w:ascii="Times New Roman" w:hAnsi="Times New Roman" w:cs="Times New Roman"/>
-          <w:sz w:val="28"/>
-          <w:szCs w:val="28"/>
-          <w:lang w:val="vi-VN" w:eastAsia="vi-VN"/>
-        </w:rPr>
-      </w:pPr>
-    </w:p>
-    <w:p>
-      <w:pPr>
-        <w:rPr>
-          <w:rFonts w:ascii="Times New Roman" w:hAnsi="Times New Roman" w:cs="Times New Roman"/>
-          <w:sz w:val="28"/>
-          <w:szCs w:val="28"/>
-          <w:lang w:val="vi-VN" w:eastAsia="vi-VN"/>
-        </w:rPr>
-      </w:pPr>
-    </w:p>
-    <w:p>
-      <w:pPr>
-        <w:rPr>
-          <w:rFonts w:ascii="Times New Roman" w:hAnsi="Times New Roman" w:cs="Times New Roman"/>
-          <w:sz w:val="28"/>
-          <w:szCs w:val="28"/>
-          <w:lang w:val="vi-VN" w:eastAsia="vi-VN"/>
-        </w:rPr>
-      </w:pPr>
-    </w:p>
-    <w:p>
-      <w:pPr>
-        <w:rPr>
-          <w:rFonts w:ascii="Times New Roman" w:hAnsi="Times New Roman" w:cs="Times New Roman"/>
-          <w:sz w:val="28"/>
-          <w:szCs w:val="28"/>
-          <w:lang w:val="vi-VN" w:eastAsia="vi-VN"/>
-        </w:rPr>
-      </w:pPr>
-    </w:p>
-    <w:p>
-      <w:pPr>
-        <w:rPr>
-          <w:rFonts w:ascii="Times New Roman" w:hAnsi="Times New Roman" w:cs="Times New Roman"/>
-          <w:sz w:val="28"/>
-          <w:szCs w:val="28"/>
-          <w:lang w:val="vi-VN" w:eastAsia="vi-VN"/>
-        </w:rPr>
-      </w:pPr>
-    </w:p>
-    <w:p>
-      <w:pPr>
-        <w:rPr>
-          <w:rFonts w:ascii="Times New Roman" w:hAnsi="Times New Roman" w:cs="Times New Roman"/>
-          <w:sz w:val="28"/>
-          <w:szCs w:val="28"/>
-          <w:lang w:val="vi-VN" w:eastAsia="vi-VN"/>
-        </w:rPr>
-      </w:pPr>
-    </w:p>
-    <w:p>
-      <w:pPr>
-        <w:rPr>
-          <w:rFonts w:ascii="Times New Roman" w:hAnsi="Times New Roman" w:cs="Times New Roman"/>
-          <w:sz w:val="28"/>
-          <w:szCs w:val="28"/>
-          <w:lang w:val="vi-VN" w:eastAsia="vi-VN"/>
-        </w:rPr>
-      </w:pPr>
-    </w:p>
-    <w:p>
-      <w:pPr>
-        <w:rPr>
-          <w:rFonts w:ascii="Times New Roman" w:hAnsi="Times New Roman" w:cs="Times New Roman"/>
-          <w:sz w:val="28"/>
-          <w:szCs w:val="28"/>
-          <w:lang w:val="vi-VN" w:eastAsia="vi-VN"/>
-        </w:rPr>
-      </w:pPr>
-    </w:p>
-    <w:p>
-      <w:pPr>
-        <w:rPr>
-          <w:rFonts w:ascii="Times New Roman" w:hAnsi="Times New Roman" w:cs="Times New Roman"/>
-          <w:sz w:val="28"/>
-          <w:szCs w:val="28"/>
-          <w:lang w:val="vi-VN" w:eastAsia="vi-VN"/>
-        </w:rPr>
-      </w:pPr>
-    </w:p>
-    <w:p>
-      <w:pPr>
-        <w:rPr>
-          <w:rFonts w:ascii="Times New Roman" w:hAnsi="Times New Roman" w:cs="Times New Roman"/>
-          <w:sz w:val="28"/>
-          <w:szCs w:val="28"/>
-          <w:lang w:val="vi-VN" w:eastAsia="vi-VN"/>
         </w:rPr>
       </w:pPr>
     </w:p>
@@ -23379,6 +21609,12 @@
             <w:insideH w:val="single" w:color="000000" w:sz="4" w:space="0"/>
             <w:insideV w:val="single" w:color="000000" w:sz="4" w:space="0"/>
           </w:tblBorders>
+          <w:tblCellMar>
+            <w:top w:w="0" w:type="dxa"/>
+            <w:left w:w="115" w:type="dxa"/>
+            <w:bottom w:w="0" w:type="dxa"/>
+            <w:right w:w="115" w:type="dxa"/>
+          </w:tblCellMar>
         </w:tblPrEx>
         <w:tc>
           <w:tcPr>
@@ -23975,7 +22211,7 @@
             <w:pPr>
               <w:numPr>
                 <w:ilvl w:val="0"/>
-                <w:numId w:val="12"/>
+                <w:numId w:val="11"/>
               </w:numPr>
               <w:spacing w:after="0" w:line="240" w:lineRule="auto"/>
               <w:rPr>
@@ -24122,7 +22358,7 @@
             <w:pPr>
               <w:numPr>
                 <w:ilvl w:val="0"/>
-                <w:numId w:val="13"/>
+                <w:numId w:val="12"/>
               </w:numPr>
               <w:spacing w:after="0" w:line="240" w:lineRule="auto"/>
               <w:rPr>
@@ -24220,7 +22456,7 @@
             <w:pPr>
               <w:numPr>
                 <w:ilvl w:val="0"/>
-                <w:numId w:val="13"/>
+                <w:numId w:val="12"/>
               </w:numPr>
               <w:spacing w:after="0" w:line="240" w:lineRule="auto"/>
               <w:rPr>
@@ -24311,7 +22547,7 @@
             <w:pPr>
               <w:numPr>
                 <w:ilvl w:val="0"/>
-                <w:numId w:val="13"/>
+                <w:numId w:val="12"/>
               </w:numPr>
               <w:spacing w:after="0" w:line="240" w:lineRule="auto"/>
               <w:rPr>
@@ -24457,7 +22693,7 @@
             <w:pPr>
               <w:numPr>
                 <w:ilvl w:val="0"/>
-                <w:numId w:val="13"/>
+                <w:numId w:val="12"/>
               </w:numPr>
               <w:spacing w:after="0" w:line="240" w:lineRule="auto"/>
               <w:rPr>
@@ -24555,7 +22791,7 @@
             <w:pPr>
               <w:numPr>
                 <w:ilvl w:val="0"/>
-                <w:numId w:val="13"/>
+                <w:numId w:val="12"/>
               </w:numPr>
               <w:spacing w:after="0" w:line="240" w:lineRule="auto"/>
               <w:rPr>
@@ -24699,7 +22935,7 @@
             <w:pPr>
               <w:numPr>
                 <w:ilvl w:val="0"/>
-                <w:numId w:val="13"/>
+                <w:numId w:val="12"/>
               </w:numPr>
               <w:spacing w:after="0" w:line="240" w:lineRule="auto"/>
               <w:rPr>
@@ -24797,7 +23033,7 @@
             <w:pPr>
               <w:numPr>
                 <w:ilvl w:val="0"/>
-                <w:numId w:val="13"/>
+                <w:numId w:val="12"/>
               </w:numPr>
               <w:spacing w:after="0" w:line="240" w:lineRule="auto"/>
               <w:rPr>
@@ -24874,7 +23110,7 @@
             <w:pPr>
               <w:numPr>
                 <w:ilvl w:val="0"/>
-                <w:numId w:val="13"/>
+                <w:numId w:val="12"/>
               </w:numPr>
               <w:spacing w:after="0" w:line="240" w:lineRule="auto"/>
               <w:rPr>
@@ -24901,7 +23137,7 @@
             <w:pPr>
               <w:numPr>
                 <w:ilvl w:val="0"/>
-                <w:numId w:val="14"/>
+                <w:numId w:val="13"/>
               </w:numPr>
               <w:spacing w:after="0" w:line="240" w:lineRule="auto"/>
               <w:rPr>
@@ -25377,7 +23613,7 @@
         <w:pStyle w:val="8"/>
         <w:numPr>
           <w:ilvl w:val="1"/>
-          <w:numId w:val="15"/>
+          <w:numId w:val="14"/>
         </w:numPr>
         <w:spacing w:before="120" w:beforeLines="50"/>
         <w:rPr>
@@ -25400,8 +23636,23 @@
       <w:pPr>
         <w:pStyle w:val="8"/>
         <w:numPr>
+          <w:numId w:val="0"/>
+        </w:numPr>
+        <w:spacing w:before="120" w:beforeLines="50"/>
+        <w:ind w:left="220" w:leftChars="0"/>
+        <w:rPr>
+          <w:rFonts w:ascii="Times New Roman" w:hAnsi="Times New Roman" w:eastAsia="Arial" w:cs="Times New Roman"/>
+          <w:sz w:val="28"/>
+          <w:szCs w:val="28"/>
+        </w:rPr>
+      </w:pPr>
+    </w:p>
+    <w:p>
+      <w:pPr>
+        <w:pStyle w:val="8"/>
+        <w:numPr>
           <w:ilvl w:val="1"/>
-          <w:numId w:val="15"/>
+          <w:numId w:val="14"/>
         </w:numPr>
         <w:rPr>
           <w:rFonts w:ascii="Times New Roman" w:hAnsi="Times New Roman" w:eastAsia="Arial" w:cs="Times New Roman"/>
@@ -25455,7 +23706,7 @@
                     </pic:cNvPicPr>
                   </pic:nvPicPr>
                   <pic:blipFill>
-                    <a:blip r:embed="rId37"/>
+                    <a:blip r:embed="rId24"/>
                     <a:stretch>
                       <a:fillRect/>
                     </a:stretch>
@@ -25480,339 +23731,6 @@
       <w:pPr>
         <w:pStyle w:val="8"/>
         <w:numPr>
-          <w:ilvl w:val="1"/>
-          <w:numId w:val="15"/>
-        </w:numPr>
-        <w:spacing w:after="0"/>
-        <w:rPr>
-          <w:rFonts w:ascii="Times New Roman" w:hAnsi="Times New Roman" w:eastAsia="Arial" w:cs="Times New Roman"/>
-          <w:b/>
-          <w:sz w:val="28"/>
-          <w:szCs w:val="28"/>
-        </w:rPr>
-      </w:pPr>
-      <w:r>
-        <w:rPr>
-          <w:rFonts w:ascii="Times New Roman" w:hAnsi="Times New Roman" w:eastAsia="Arial" w:cs="Times New Roman"/>
-          <w:b/>
-          <w:sz w:val="28"/>
-          <w:szCs w:val="28"/>
-        </w:rPr>
-        <w:t xml:space="preserve"> Sequence:</w:t>
-      </w:r>
-    </w:p>
-    <w:p>
-      <w:pPr>
-        <w:spacing w:after="0"/>
-        <w:rPr>
-          <w:rFonts w:ascii="Times New Roman" w:hAnsi="Times New Roman" w:eastAsia="Arial" w:cs="Times New Roman"/>
-          <w:b/>
-          <w:sz w:val="28"/>
-          <w:szCs w:val="28"/>
-        </w:rPr>
-      </w:pPr>
-    </w:p>
-    <w:p>
-      <w:pPr>
-        <w:pStyle w:val="8"/>
-        <w:numPr>
-          <w:ilvl w:val="1"/>
-          <w:numId w:val="15"/>
-        </w:numPr>
-        <w:spacing w:before="120" w:beforeLines="50" w:after="120"/>
-        <w:rPr>
-          <w:rFonts w:ascii="Times New Roman" w:hAnsi="Times New Roman" w:eastAsia="Arial" w:cs="Times New Roman"/>
-          <w:b/>
-          <w:sz w:val="28"/>
-          <w:szCs w:val="28"/>
-        </w:rPr>
-      </w:pPr>
-      <w:r>
-        <w:rPr>
-          <w:rFonts w:ascii="Times New Roman" w:hAnsi="Times New Roman" w:eastAsia="Arial" w:cs="Times New Roman"/>
-          <w:b/>
-          <w:sz w:val="28"/>
-          <w:szCs w:val="28"/>
-        </w:rPr>
-        <w:t>Database:</w:t>
-      </w:r>
-    </w:p>
-    <w:p>
-      <w:pPr>
-        <w:spacing w:after="120"/>
-        <w:rPr>
-          <w:rFonts w:ascii="Times New Roman" w:hAnsi="Times New Roman" w:eastAsia="Arial" w:cs="Times New Roman"/>
-          <w:b/>
-          <w:sz w:val="28"/>
-          <w:szCs w:val="28"/>
-        </w:rPr>
-      </w:pPr>
-    </w:p>
-    <w:p>
-      <w:pPr>
-        <w:spacing w:after="0"/>
-        <w:rPr>
-          <w:rFonts w:ascii="Times New Roman" w:hAnsi="Times New Roman" w:eastAsia="Arial" w:cs="Times New Roman"/>
-          <w:b/>
-          <w:sz w:val="28"/>
-          <w:szCs w:val="28"/>
-        </w:rPr>
-      </w:pPr>
-      <w:r>
-        <w:rPr>
-          <w:rFonts w:ascii="Times New Roman" w:hAnsi="Times New Roman" w:eastAsia="Arial" w:cs="Times New Roman"/>
-          <w:b/>
-          <w:sz w:val="28"/>
-          <w:szCs w:val="28"/>
-        </w:rPr>
-        <w:t xml:space="preserve">8.6 Class diargam: </w:t>
-      </w:r>
-    </w:p>
-    <w:p/>
-    <w:p>
-      <w:pPr>
-        <w:rPr>
-          <w:rFonts w:ascii="Times New Roman" w:hAnsi="Times New Roman" w:eastAsia="Arial" w:cs="Times New Roman"/>
-          <w:b/>
-          <w:sz w:val="28"/>
-          <w:szCs w:val="28"/>
-        </w:rPr>
-      </w:pPr>
-    </w:p>
-    <w:p>
-      <w:pPr>
-        <w:rPr>
-          <w:rFonts w:ascii="Times New Roman" w:hAnsi="Times New Roman" w:eastAsia="Arial" w:cs="Times New Roman"/>
-          <w:b/>
-          <w:sz w:val="28"/>
-          <w:szCs w:val="28"/>
-        </w:rPr>
-      </w:pPr>
-    </w:p>
-    <w:p>
-      <w:pPr>
-        <w:rPr>
-          <w:rFonts w:ascii="Times New Roman" w:hAnsi="Times New Roman" w:eastAsia="Arial" w:cs="Times New Roman"/>
-          <w:b/>
-          <w:sz w:val="28"/>
-          <w:szCs w:val="28"/>
-        </w:rPr>
-      </w:pPr>
-    </w:p>
-    <w:p>
-      <w:pPr>
-        <w:rPr>
-          <w:rFonts w:ascii="Times New Roman" w:hAnsi="Times New Roman" w:eastAsia="Arial" w:cs="Times New Roman"/>
-          <w:b/>
-          <w:sz w:val="28"/>
-          <w:szCs w:val="28"/>
-        </w:rPr>
-      </w:pPr>
-    </w:p>
-    <w:p>
-      <w:pPr>
-        <w:rPr>
-          <w:rFonts w:ascii="Times New Roman" w:hAnsi="Times New Roman" w:eastAsia="Arial" w:cs="Times New Roman"/>
-          <w:b/>
-          <w:sz w:val="28"/>
-          <w:szCs w:val="28"/>
-        </w:rPr>
-      </w:pPr>
-    </w:p>
-    <w:p>
-      <w:pPr>
-        <w:rPr>
-          <w:rFonts w:ascii="Times New Roman" w:hAnsi="Times New Roman" w:eastAsia="Arial" w:cs="Times New Roman"/>
-          <w:b/>
-          <w:sz w:val="28"/>
-          <w:szCs w:val="28"/>
-        </w:rPr>
-      </w:pPr>
-    </w:p>
-    <w:p>
-      <w:pPr>
-        <w:rPr>
-          <w:rFonts w:ascii="Times New Roman" w:hAnsi="Times New Roman" w:eastAsia="Arial" w:cs="Times New Roman"/>
-          <w:b/>
-          <w:sz w:val="28"/>
-          <w:szCs w:val="28"/>
-        </w:rPr>
-      </w:pPr>
-    </w:p>
-    <w:p>
-      <w:pPr>
-        <w:rPr>
-          <w:rFonts w:ascii="Times New Roman" w:hAnsi="Times New Roman" w:eastAsia="Arial" w:cs="Times New Roman"/>
-          <w:b/>
-          <w:sz w:val="28"/>
-          <w:szCs w:val="28"/>
-        </w:rPr>
-      </w:pPr>
-    </w:p>
-    <w:p>
-      <w:pPr>
-        <w:rPr>
-          <w:rFonts w:ascii="Times New Roman" w:hAnsi="Times New Roman" w:eastAsia="Arial" w:cs="Times New Roman"/>
-          <w:b/>
-          <w:sz w:val="28"/>
-          <w:szCs w:val="28"/>
-        </w:rPr>
-      </w:pPr>
-    </w:p>
-    <w:p>
-      <w:pPr>
-        <w:rPr>
-          <w:rFonts w:ascii="Times New Roman" w:hAnsi="Times New Roman" w:eastAsia="Arial" w:cs="Times New Roman"/>
-          <w:b/>
-          <w:sz w:val="28"/>
-          <w:szCs w:val="28"/>
-        </w:rPr>
-      </w:pPr>
-    </w:p>
-    <w:p>
-      <w:pPr>
-        <w:rPr>
-          <w:rFonts w:ascii="Times New Roman" w:hAnsi="Times New Roman" w:eastAsia="Arial" w:cs="Times New Roman"/>
-          <w:b/>
-          <w:sz w:val="28"/>
-          <w:szCs w:val="28"/>
-        </w:rPr>
-      </w:pPr>
-    </w:p>
-    <w:p>
-      <w:pPr>
-        <w:rPr>
-          <w:rFonts w:ascii="Times New Roman" w:hAnsi="Times New Roman" w:eastAsia="Arial" w:cs="Times New Roman"/>
-          <w:b/>
-          <w:sz w:val="28"/>
-          <w:szCs w:val="28"/>
-        </w:rPr>
-      </w:pPr>
-    </w:p>
-    <w:p>
-      <w:pPr>
-        <w:rPr>
-          <w:rFonts w:ascii="Times New Roman" w:hAnsi="Times New Roman" w:eastAsia="Arial" w:cs="Times New Roman"/>
-          <w:b/>
-          <w:sz w:val="28"/>
-          <w:szCs w:val="28"/>
-        </w:rPr>
-      </w:pPr>
-    </w:p>
-    <w:p>
-      <w:pPr>
-        <w:rPr>
-          <w:rFonts w:ascii="Times New Roman" w:hAnsi="Times New Roman" w:eastAsia="Arial" w:cs="Times New Roman"/>
-          <w:b/>
-          <w:sz w:val="28"/>
-          <w:szCs w:val="28"/>
-        </w:rPr>
-      </w:pPr>
-    </w:p>
-    <w:p>
-      <w:pPr>
-        <w:rPr>
-          <w:rFonts w:ascii="Times New Roman" w:hAnsi="Times New Roman" w:eastAsia="Arial" w:cs="Times New Roman"/>
-          <w:b/>
-          <w:sz w:val="28"/>
-          <w:szCs w:val="28"/>
-        </w:rPr>
-      </w:pPr>
-    </w:p>
-    <w:p>
-      <w:pPr>
-        <w:rPr>
-          <w:rFonts w:ascii="Times New Roman" w:hAnsi="Times New Roman" w:eastAsia="Arial" w:cs="Times New Roman"/>
-          <w:b/>
-          <w:sz w:val="28"/>
-          <w:szCs w:val="28"/>
-        </w:rPr>
-      </w:pPr>
-    </w:p>
-    <w:p>
-      <w:pPr>
-        <w:rPr>
-          <w:rFonts w:ascii="Times New Roman" w:hAnsi="Times New Roman" w:eastAsia="Arial" w:cs="Times New Roman"/>
-          <w:b/>
-          <w:sz w:val="28"/>
-          <w:szCs w:val="28"/>
-        </w:rPr>
-      </w:pPr>
-    </w:p>
-    <w:p>
-      <w:pPr>
-        <w:rPr>
-          <w:rFonts w:ascii="Times New Roman" w:hAnsi="Times New Roman" w:eastAsia="Arial" w:cs="Times New Roman"/>
-          <w:b/>
-          <w:sz w:val="28"/>
-          <w:szCs w:val="28"/>
-        </w:rPr>
-      </w:pPr>
-    </w:p>
-    <w:p>
-      <w:pPr>
-        <w:rPr>
-          <w:rFonts w:ascii="Times New Roman" w:hAnsi="Times New Roman" w:eastAsia="Arial" w:cs="Times New Roman"/>
-          <w:b/>
-          <w:sz w:val="28"/>
-          <w:szCs w:val="28"/>
-        </w:rPr>
-      </w:pPr>
-    </w:p>
-    <w:p>
-      <w:pPr>
-        <w:rPr>
-          <w:rFonts w:ascii="Times New Roman" w:hAnsi="Times New Roman" w:eastAsia="Arial" w:cs="Times New Roman"/>
-          <w:b/>
-          <w:sz w:val="28"/>
-          <w:szCs w:val="28"/>
-        </w:rPr>
-      </w:pPr>
-    </w:p>
-    <w:p>
-      <w:pPr>
-        <w:rPr>
-          <w:rFonts w:ascii="Times New Roman" w:hAnsi="Times New Roman" w:eastAsia="Arial" w:cs="Times New Roman"/>
-          <w:b/>
-          <w:sz w:val="28"/>
-          <w:szCs w:val="28"/>
-        </w:rPr>
-      </w:pPr>
-    </w:p>
-    <w:p>
-      <w:pPr>
-        <w:rPr>
-          <w:rFonts w:ascii="Times New Roman" w:hAnsi="Times New Roman" w:eastAsia="Arial" w:cs="Times New Roman"/>
-          <w:b/>
-          <w:sz w:val="28"/>
-          <w:szCs w:val="28"/>
-        </w:rPr>
-      </w:pPr>
-    </w:p>
-    <w:p>
-      <w:pPr>
-        <w:rPr>
-          <w:rFonts w:ascii="Times New Roman" w:hAnsi="Times New Roman" w:eastAsia="Arial" w:cs="Times New Roman"/>
-          <w:b/>
-          <w:sz w:val="28"/>
-          <w:szCs w:val="28"/>
-        </w:rPr>
-      </w:pPr>
-    </w:p>
-    <w:p>
-      <w:pPr>
-        <w:rPr>
-          <w:rFonts w:ascii="Times New Roman" w:hAnsi="Times New Roman" w:eastAsia="Arial" w:cs="Times New Roman"/>
-          <w:b/>
-          <w:sz w:val="28"/>
-          <w:szCs w:val="28"/>
-        </w:rPr>
-      </w:pPr>
-    </w:p>
-    <w:p>
-      <w:pPr>
-        <w:pStyle w:val="8"/>
-        <w:numPr>
           <w:ilvl w:val="3"/>
           <w:numId w:val="1"/>
         </w:numPr>
@@ -25831,7 +23749,26 @@
           <w:sz w:val="28"/>
           <w:szCs w:val="28"/>
         </w:rPr>
-        <w:t>Quản lý vé (Thêm, sửa, xóa)</w:t>
+        <w:t xml:space="preserve">Quản lý </w:t>
+      </w:r>
+      <w:r>
+        <w:rPr>
+          <w:rFonts w:hint="default" w:ascii="Times New Roman" w:hAnsi="Times New Roman" w:eastAsia="Arial" w:cs="Times New Roman"/>
+          <w:b/>
+          <w:sz w:val="28"/>
+          <w:szCs w:val="28"/>
+          <w:lang w:val="en-US"/>
+        </w:rPr>
+        <w:t>khách hàng</w:t>
+      </w:r>
+      <w:r>
+        <w:rPr>
+          <w:rFonts w:ascii="Times New Roman" w:hAnsi="Times New Roman" w:eastAsia="Arial" w:cs="Times New Roman"/>
+          <w:b/>
+          <w:sz w:val="28"/>
+          <w:szCs w:val="28"/>
+        </w:rPr>
+        <w:t xml:space="preserve"> (Thêm, sửa, xóa)</w:t>
       </w:r>
     </w:p>
     <w:tbl>
@@ -26103,19 +24040,31 @@
               <w:spacing w:after="0" w:line="240" w:lineRule="auto"/>
               <w:jc w:val="center"/>
               <w:rPr>
-                <w:rFonts w:ascii="Times New Roman" w:hAnsi="Times New Roman" w:eastAsia="Arial" w:cs="Times New Roman"/>
-                <w:sz w:val="28"/>
-                <w:szCs w:val="28"/>
-              </w:rPr>
-            </w:pPr>
-            <w:r>
-              <w:rPr>
-                <w:rFonts w:ascii="Times New Roman" w:hAnsi="Times New Roman" w:eastAsia="Arial" w:cs="Times New Roman"/>
-                <w:sz w:val="28"/>
-                <w:szCs w:val="28"/>
-              </w:rPr>
-              <w:t>Quản lý vé</w:t>
-            </w:r>
+                <w:rFonts w:hint="default" w:ascii="Times New Roman" w:hAnsi="Times New Roman" w:eastAsia="Arial" w:cs="Times New Roman"/>
+                <w:sz w:val="28"/>
+                <w:szCs w:val="28"/>
+                <w:lang w:val="en-US"/>
+              </w:rPr>
+            </w:pPr>
+            <w:r>
+              <w:rPr>
+                <w:rFonts w:ascii="Times New Roman" w:hAnsi="Times New Roman" w:eastAsia="Arial" w:cs="Times New Roman"/>
+                <w:sz w:val="28"/>
+                <w:szCs w:val="28"/>
+              </w:rPr>
+              <w:t xml:space="preserve">Quản lý </w:t>
+            </w:r>
+            <w:r>
+              <w:rPr>
+                <w:rFonts w:hint="default" w:ascii="Times New Roman" w:hAnsi="Times New Roman" w:eastAsia="Arial" w:cs="Times New Roman"/>
+                <w:sz w:val="28"/>
+                <w:szCs w:val="28"/>
+                <w:lang w:val="en-US"/>
+              </w:rPr>
+              <w:t>khách hàng</w:t>
+            </w:r>
+            <w:bookmarkStart w:id="0" w:name="_GoBack"/>
+            <w:bookmarkEnd w:id="0"/>
           </w:p>
         </w:tc>
         <w:tc>
@@ -26198,7 +24147,7 @@
         <w:pStyle w:val="2"/>
         <w:numPr>
           <w:ilvl w:val="1"/>
-          <w:numId w:val="16"/>
+          <w:numId w:val="15"/>
         </w:numPr>
         <w:tabs>
           <w:tab w:val="left" w:pos="900"/>
@@ -26264,7 +24213,7 @@
                     </pic:cNvPicPr>
                   </pic:nvPicPr>
                   <pic:blipFill>
-                    <a:blip r:embed="rId38"/>
+                    <a:blip r:embed="rId25"/>
                     <a:stretch>
                       <a:fillRect/>
                     </a:stretch>
@@ -26307,6 +24256,14 @@
         <w:gridCol w:w="2262"/>
       </w:tblGrid>
       <w:tr>
+        <w:tblPrEx>
+          <w:tblCellMar>
+            <w:top w:w="15" w:type="dxa"/>
+            <w:left w:w="15" w:type="dxa"/>
+            <w:bottom w:w="15" w:type="dxa"/>
+            <w:right w:w="15" w:type="dxa"/>
+          </w:tblCellMar>
+        </w:tblPrEx>
         <w:tc>
           <w:tcPr>
             <w:tcW w:w="2621" w:type="dxa"/>
@@ -29899,7 +27856,7 @@
         <w:pStyle w:val="2"/>
         <w:numPr>
           <w:ilvl w:val="1"/>
-          <w:numId w:val="16"/>
+          <w:numId w:val="15"/>
         </w:numPr>
         <w:tabs>
           <w:tab w:val="left" w:pos="900"/>
@@ -30013,7 +27970,7 @@
         <w:pStyle w:val="2"/>
         <w:numPr>
           <w:ilvl w:val="1"/>
-          <w:numId w:val="16"/>
+          <w:numId w:val="15"/>
         </w:numPr>
         <w:tabs>
           <w:tab w:val="left" w:pos="900"/>
@@ -30077,7 +28034,7 @@
                     </pic:cNvPicPr>
                   </pic:nvPicPr>
                   <pic:blipFill>
-                    <a:blip r:embed="rId39"/>
+                    <a:blip r:embed="rId26"/>
                     <a:stretch>
                       <a:fillRect/>
                     </a:stretch>
@@ -30147,7 +28104,7 @@
                     </pic:cNvPicPr>
                   </pic:nvPicPr>
                   <pic:blipFill>
-                    <a:blip r:embed="rId40"/>
+                    <a:blip r:embed="rId27"/>
                     <a:stretch>
                       <a:fillRect/>
                     </a:stretch>
@@ -30227,7 +28184,7 @@
                     </pic:cNvPicPr>
                   </pic:nvPicPr>
                   <pic:blipFill>
-                    <a:blip r:embed="rId41"/>
+                    <a:blip r:embed="rId28"/>
                     <a:stretch>
                       <a:fillRect/>
                     </a:stretch>
@@ -30297,7 +28254,7 @@
                     </pic:cNvPicPr>
                   </pic:nvPicPr>
                   <pic:blipFill>
-                    <a:blip r:embed="rId42"/>
+                    <a:blip r:embed="rId29"/>
                     <a:stretch>
                       <a:fillRect/>
                     </a:stretch>
@@ -30428,7 +28385,7 @@
                     </pic:cNvPicPr>
                   </pic:nvPicPr>
                   <pic:blipFill>
-                    <a:blip r:embed="rId43"/>
+                    <a:blip r:embed="rId30"/>
                     <a:stretch>
                       <a:fillRect/>
                     </a:stretch>
@@ -30454,7 +28411,7 @@
         <w:pStyle w:val="2"/>
         <w:numPr>
           <w:ilvl w:val="1"/>
-          <w:numId w:val="16"/>
+          <w:numId w:val="15"/>
         </w:numPr>
         <w:tabs>
           <w:tab w:val="left" w:pos="900"/>
@@ -30532,7 +28489,7 @@
                     </pic:cNvPicPr>
                   </pic:nvPicPr>
                   <pic:blipFill>
-                    <a:blip r:embed="rId44"/>
+                    <a:blip r:embed="rId31"/>
                     <a:stretch>
                       <a:fillRect/>
                     </a:stretch>
@@ -30681,7 +28638,7 @@
                     </pic:cNvPicPr>
                   </pic:nvPicPr>
                   <pic:blipFill>
-                    <a:blip r:embed="rId45"/>
+                    <a:blip r:embed="rId32"/>
                     <a:stretch>
                       <a:fillRect/>
                     </a:stretch>
@@ -30896,7 +28853,7 @@
                     </pic:cNvPicPr>
                   </pic:nvPicPr>
                   <pic:blipFill>
-                    <a:blip r:embed="rId46"/>
+                    <a:blip r:embed="rId33"/>
                     <a:stretch>
                       <a:fillRect/>
                     </a:stretch>
@@ -31111,7 +29068,7 @@
                     </pic:cNvPicPr>
                   </pic:nvPicPr>
                   <pic:blipFill>
-                    <a:blip r:embed="rId47"/>
+                    <a:blip r:embed="rId34"/>
                     <a:stretch>
                       <a:fillRect/>
                     </a:stretch>
@@ -31269,7 +29226,7 @@
         <w:pStyle w:val="2"/>
         <w:numPr>
           <w:ilvl w:val="1"/>
-          <w:numId w:val="16"/>
+          <w:numId w:val="15"/>
         </w:numPr>
         <w:tabs>
           <w:tab w:val="left" w:pos="900"/>
@@ -31331,7 +29288,7 @@
                     </pic:cNvPicPr>
                   </pic:nvPicPr>
                   <pic:blipFill>
-                    <a:blip r:embed="rId48"/>
+                    <a:blip r:embed="rId35"/>
                     <a:stretch>
                       <a:fillRect/>
                     </a:stretch>
@@ -31427,7 +29384,7 @@
         <w:pStyle w:val="8"/>
         <w:numPr>
           <w:ilvl w:val="1"/>
-          <w:numId w:val="16"/>
+          <w:numId w:val="15"/>
         </w:numPr>
         <w:tabs>
           <w:tab w:val="left" w:pos="900"/>
@@ -31494,7 +29451,7 @@
                     </pic:cNvPicPr>
                   </pic:nvPicPr>
                   <pic:blipFill>
-                    <a:blip r:embed="rId49"/>
+                    <a:blip r:embed="rId36"/>
                     <a:stretch>
                       <a:fillRect/>
                     </a:stretch>
@@ -31847,26 +29804,6 @@
     </w:lvl>
   </w:abstractNum>
   <w:abstractNum w:abstractNumId="1">
-    <w:nsid w:val="BB869034"/>
-    <w:multiLevelType w:val="singleLevel"/>
-    <w:tmpl w:val="BB869034"/>
-    <w:lvl w:ilvl="0" w:tentative="0">
-      <w:start w:val="1"/>
-      <w:numFmt w:val="decimal"/>
-      <w:lvlText w:val="%1."/>
-      <w:lvlJc w:val="left"/>
-      <w:pPr>
-        <w:tabs>
-          <w:tab w:val="left" w:pos="425"/>
-        </w:tabs>
-        <w:ind w:left="410" w:hanging="425"/>
-      </w:pPr>
-      <w:rPr>
-        <w:rFonts w:hint="default"/>
-      </w:rPr>
-    </w:lvl>
-  </w:abstractNum>
-  <w:abstractNum w:abstractNumId="2">
     <w:nsid w:val="CF092B84"/>
     <w:multiLevelType w:val="multilevel"/>
     <w:tmpl w:val="CF092B84"/>
@@ -31955,7 +29892,7 @@
       </w:pPr>
     </w:lvl>
   </w:abstractNum>
-  <w:abstractNum w:abstractNumId="3">
+  <w:abstractNum w:abstractNumId="2">
     <w:nsid w:val="0053208E"/>
     <w:multiLevelType w:val="multilevel"/>
     <w:tmpl w:val="0053208E"/>
@@ -32068,7 +30005,7 @@
       </w:rPr>
     </w:lvl>
   </w:abstractNum>
-  <w:abstractNum w:abstractNumId="4">
+  <w:abstractNum w:abstractNumId="3">
     <w:nsid w:val="0275D53B"/>
     <w:multiLevelType w:val="multilevel"/>
     <w:tmpl w:val="0275D53B"/>
@@ -32193,7 +30130,7 @@
       </w:rPr>
     </w:lvl>
   </w:abstractNum>
-  <w:abstractNum w:abstractNumId="5">
+  <w:abstractNum w:abstractNumId="4">
     <w:nsid w:val="0FE57502"/>
     <w:multiLevelType w:val="multilevel"/>
     <w:tmpl w:val="0FE57502"/>
@@ -32306,7 +30243,7 @@
       </w:rPr>
     </w:lvl>
   </w:abstractNum>
-  <w:abstractNum w:abstractNumId="6">
+  <w:abstractNum w:abstractNumId="5">
     <w:nsid w:val="185DFE20"/>
     <w:multiLevelType w:val="singleLevel"/>
     <w:tmpl w:val="185DFE20"/>
@@ -32326,7 +30263,7 @@
       </w:rPr>
     </w:lvl>
   </w:abstractNum>
-  <w:abstractNum w:abstractNumId="7">
+  <w:abstractNum w:abstractNumId="6">
     <w:nsid w:val="211860B0"/>
     <w:multiLevelType w:val="multilevel"/>
     <w:tmpl w:val="211860B0"/>
@@ -32448,7 +30385,7 @@
       </w:rPr>
     </w:lvl>
   </w:abstractNum>
-  <w:abstractNum w:abstractNumId="8">
+  <w:abstractNum w:abstractNumId="7">
     <w:nsid w:val="2BA74EAC"/>
     <w:multiLevelType w:val="multilevel"/>
     <w:tmpl w:val="2BA74EAC"/>
@@ -32561,7 +30498,7 @@
       </w:rPr>
     </w:lvl>
   </w:abstractNum>
-  <w:abstractNum w:abstractNumId="9">
+  <w:abstractNum w:abstractNumId="8">
     <w:nsid w:val="308A6C58"/>
     <w:multiLevelType w:val="multilevel"/>
     <w:tmpl w:val="308A6C58"/>
@@ -32683,7 +30620,7 @@
       </w:rPr>
     </w:lvl>
   </w:abstractNum>
-  <w:abstractNum w:abstractNumId="10">
+  <w:abstractNum w:abstractNumId="9">
     <w:nsid w:val="45AF0A6D"/>
     <w:multiLevelType w:val="multilevel"/>
     <w:tmpl w:val="45AF0A6D"/>
@@ -32796,7 +30733,7 @@
       </w:rPr>
     </w:lvl>
   </w:abstractNum>
-  <w:abstractNum w:abstractNumId="11">
+  <w:abstractNum w:abstractNumId="10">
     <w:nsid w:val="4A1D2975"/>
     <w:multiLevelType w:val="singleLevel"/>
     <w:tmpl w:val="4A1D2975"/>
@@ -32816,7 +30753,7 @@
       </w:rPr>
     </w:lvl>
   </w:abstractNum>
-  <w:abstractNum w:abstractNumId="12">
+  <w:abstractNum w:abstractNumId="11">
     <w:nsid w:val="51026F49"/>
     <w:multiLevelType w:val="multilevel"/>
     <w:tmpl w:val="51026F49"/>
@@ -32929,7 +30866,7 @@
       </w:rPr>
     </w:lvl>
   </w:abstractNum>
-  <w:abstractNum w:abstractNumId="13">
+  <w:abstractNum w:abstractNumId="12">
     <w:nsid w:val="6B097461"/>
     <w:multiLevelType w:val="multilevel"/>
     <w:tmpl w:val="6B097461"/>
@@ -33020,7 +30957,7 @@
       </w:pPr>
     </w:lvl>
   </w:abstractNum>
-  <w:abstractNum w:abstractNumId="14">
+  <w:abstractNum w:abstractNumId="13">
     <w:nsid w:val="6CD1561F"/>
     <w:multiLevelType w:val="multilevel"/>
     <w:tmpl w:val="6CD1561F"/>
@@ -33133,7 +31070,7 @@
       </w:rPr>
     </w:lvl>
   </w:abstractNum>
-  <w:abstractNum w:abstractNumId="15">
+  <w:abstractNum w:abstractNumId="14">
     <w:nsid w:val="708B64D1"/>
     <w:multiLevelType w:val="multilevel"/>
     <w:tmpl w:val="708B64D1"/>
@@ -33247,52 +31184,49 @@
     </w:lvl>
   </w:abstractNum>
   <w:num w:numId="1">
+    <w:abstractNumId w:val="12"/>
+  </w:num>
+  <w:num w:numId="2">
+    <w:abstractNumId w:val="2"/>
+  </w:num>
+  <w:num w:numId="3">
+    <w:abstractNumId w:val="11"/>
+  </w:num>
+  <w:num w:numId="4">
+    <w:abstractNumId w:val="9"/>
+  </w:num>
+  <w:num w:numId="5">
+    <w:abstractNumId w:val="1"/>
+  </w:num>
+  <w:num w:numId="6">
     <w:abstractNumId w:val="13"/>
   </w:num>
-  <w:num w:numId="2">
+  <w:num w:numId="7">
+    <w:abstractNumId w:val="8"/>
+  </w:num>
+  <w:num w:numId="8">
     <w:abstractNumId w:val="3"/>
   </w:num>
-  <w:num w:numId="3">
-    <w:abstractNumId w:val="12"/>
+  <w:num w:numId="9">
+    <w:abstractNumId w:val="7"/>
   </w:num>
-  <w:num w:numId="4">
+  <w:num w:numId="10">
+    <w:abstractNumId w:val="14"/>
+  </w:num>
+  <w:num w:numId="11">
+    <w:abstractNumId w:val="0"/>
+  </w:num>
+  <w:num w:numId="12">
+    <w:abstractNumId w:val="5"/>
+  </w:num>
+  <w:num w:numId="13">
     <w:abstractNumId w:val="10"/>
   </w:num>
-  <w:num w:numId="5">
-    <w:abstractNumId w:val="2"/>
-  </w:num>
-  <w:num w:numId="6">
-    <w:abstractNumId w:val="14"/>
-  </w:num>
-  <w:num w:numId="7">
-    <w:abstractNumId w:val="9"/>
-  </w:num>
-  <w:num w:numId="8">
-    <w:abstractNumId w:val="4"/>
-  </w:num>
-  <w:num w:numId="9">
-    <w:abstractNumId w:val="8"/>
-  </w:num>
-  <w:num w:numId="10">
-    <w:abstractNumId w:val="15"/>
-  </w:num>
-  <w:num w:numId="11">
-    <w:abstractNumId w:val="1"/>
-  </w:num>
-  <w:num w:numId="12">
-    <w:abstractNumId w:val="0"/>
-  </w:num>
-  <w:num w:numId="13">
+  <w:num w:numId="14">
     <w:abstractNumId w:val="6"/>
   </w:num>
-  <w:num w:numId="14">
-    <w:abstractNumId w:val="11"/>
-  </w:num>
   <w:num w:numId="15">
-    <w:abstractNumId w:val="7"/>
-  </w:num>
-  <w:num w:numId="16">
-    <w:abstractNumId w:val="5"/>
+    <w:abstractNumId w:val="4"/>
   </w:num>
 </w:numbering>
 </file>
@@ -33774,6 +31708,7 @@
     <w:basedOn w:val="4"/>
     <w:link w:val="3"/>
     <w:semiHidden/>
+    <w:qFormat/>
     <w:uiPriority w:val="9"/>
     <w:rPr>
       <w:rFonts w:asciiTheme="majorHAnsi" w:hAnsiTheme="majorHAnsi" w:eastAsiaTheme="majorEastAsia" w:cstheme="majorBidi"/>

</xml_diff>